<commit_message>
renaming and update thesis intro
</commit_message>
<xml_diff>
--- a/Thesis MS/THESIS.docx
+++ b/Thesis MS/THESIS.docx
@@ -199,7 +199,19 @@
         <w:t>Pollination facilitation is an indirect interaction whereby one plant species positively influences the reproductive success of another plant species through pollinators.</w:t>
       </w:r>
       <w:r>
-        <w:t xml:space="preserve"> This thesis contributes to the field of pollination facilitation in two major ways. First, we conducted a systematic review of experimental pollination facilitation literature. We found that t</w:t>
+        <w:t xml:space="preserve"> This thesis contributes to the field of pollinatio</w:t>
+      </w:r>
+      <w:r>
+        <w:t>n facilitation using two approaches</w:t>
+      </w:r>
+      <w:r>
+        <w:t xml:space="preserve">. First, we conducted a systematic review of </w:t>
+      </w:r>
+      <w:r>
+        <w:t xml:space="preserve">the </w:t>
+      </w:r>
+      <w:r>
+        <w:t>experimental pollination facilitation literature. We found that t</w:t>
       </w:r>
       <w:r>
         <w:t xml:space="preserve">he field of pollination facilitation advanced </w:t>
@@ -220,10 +232,22 @@
         <w:t xml:space="preserve"> to summarize the extent of mechanisms tested to date</w:t>
       </w:r>
       <w:r>
+        <w:t>.</w:t>
+      </w:r>
+      <w:r>
+        <w:t xml:space="preserve"> </w:t>
+      </w:r>
+      <w:r>
+        <w:t>Co-flowering interactions including the magnet species effect are the most frequently studied; however, the capacity for plants to facilitate the pollination of other plants through pathways that do not require co-blooming is an important research gap</w:t>
+      </w:r>
+      <w:r>
+        <w:t xml:space="preserve"> identified in this literature</w:t>
+      </w:r>
+      <w:r>
         <w:t xml:space="preserve">. </w:t>
       </w:r>
       <w:r>
-        <w:t>Secondly, w</w:t>
+        <w:t>We addressed several research gaps identified by the literature review. W</w:t>
       </w:r>
       <w:r>
         <w:t xml:space="preserve">e tested the capacity for the dominant, foundation shrub </w:t>
@@ -256,7 +280,13 @@
         <w:t xml:space="preserve"> went through</w:t>
       </w:r>
       <w:r>
-        <w:t xml:space="preserve"> natural shrub phenology. </w:t>
+        <w:t xml:space="preserve"> </w:t>
+      </w:r>
+      <w:r>
+        <w:t>spring flowering</w:t>
+      </w:r>
+      <w:r>
+        <w:t xml:space="preserve"> phenology. </w:t>
       </w:r>
       <w:r>
         <w:rPr>
@@ -286,7 +316,10 @@
         <w:t xml:space="preserve"> before</w:t>
       </w:r>
       <w:r>
-        <w:t xml:space="preserve"> it bloomed, and competed for pollinators after blooming. </w:t>
+        <w:t xml:space="preserve"> it bloomed, and </w:t>
+      </w:r>
+      <w:r>
+        <w:t xml:space="preserve">visitation was significantly reduced with blooming. </w:t>
       </w:r>
       <w:r>
         <w:rPr>
@@ -310,13 +343,13 @@
         <w:t xml:space="preserve">occur simultaneously. </w:t>
       </w:r>
       <w:r>
-        <w:t>This project contributes to a better understanding of the field as a whole</w:t>
-      </w:r>
-      <w:r>
-        <w:t>,</w:t>
-      </w:r>
-      <w:r>
-        <w:t xml:space="preserve"> and community interactions in a critically understudied arid environment.</w:t>
+        <w:t xml:space="preserve">This project contributes to a better understanding of the </w:t>
+      </w:r>
+      <w:r>
+        <w:t>underlying mechanisms driving interactions</w:t>
+      </w:r>
+      <w:r>
+        <w:t xml:space="preserve"> whole in a critically understudied arid environment.</w:t>
       </w:r>
     </w:p>
     <w:p>
@@ -351,18 +384,15 @@
     </w:p>
     <w:p>
       <w:pPr>
-        <w:spacing w:line="480" w:lineRule="auto"/>
-      </w:pPr>
-    </w:p>
-    <w:p>
-      <w:pPr>
-        <w:spacing w:line="480" w:lineRule="auto"/>
-      </w:pPr>
-    </w:p>
-    <w:p>
-      <w:pPr>
-        <w:spacing w:line="480" w:lineRule="auto"/>
-      </w:pPr>
+        <w:pStyle w:val="Heading1"/>
+        <w:rPr>
+          <w:rFonts w:ascii="Times New Roman" w:eastAsiaTheme="minorHAnsi" w:hAnsi="Times New Roman" w:cs="Times New Roman"/>
+          <w:color w:val="auto"/>
+          <w:sz w:val="24"/>
+          <w:szCs w:val="24"/>
+        </w:rPr>
+      </w:pPr>
+      <w:bookmarkStart w:id="1" w:name="_Toc524013064"/>
     </w:p>
     <w:p>
       <w:pPr>
@@ -375,7 +405,6 @@
           <w:szCs w:val="24"/>
         </w:rPr>
       </w:pPr>
-      <w:bookmarkStart w:id="1" w:name="_Toc524013064"/>
       <w:r>
         <w:rPr>
           <w:rFonts w:ascii="Times New Roman" w:hAnsi="Times New Roman" w:cs="Times New Roman"/>
@@ -384,7 +413,6 @@
           <w:sz w:val="24"/>
           <w:szCs w:val="24"/>
         </w:rPr>
-        <w:lastRenderedPageBreak/>
         <w:t>Acknowledgements</w:t>
       </w:r>
       <w:bookmarkEnd w:id="1"/>
@@ -395,13 +423,28 @@
         <w:spacing w:line="360" w:lineRule="auto"/>
       </w:pPr>
       <w:r>
-        <w:t>I would like to thank my supportive partner Brian Tammi for his extensive support, f</w:t>
+        <w:t xml:space="preserve">First </w:t>
+      </w:r>
+      <w:r>
+        <w:t xml:space="preserve">I would like to thank my partner Brian </w:t>
+      </w:r>
+      <w:r>
+        <w:t>Tammi for his extensive support:</w:t>
+      </w:r>
+      <w:r>
+        <w:t xml:space="preserve"> f</w:t>
       </w:r>
       <w:r>
         <w:t>or</w:t>
       </w:r>
       <w:r>
-        <w:t xml:space="preserve"> listening to me talk about bees for countless hours, always making su</w:t>
+        <w:t xml:space="preserve"> listening </w:t>
+      </w:r>
+      <w:r>
+        <w:t>to me talk about bees for endl</w:t>
+      </w:r>
+      <w:r>
+        <w:t>ess hours, always making su</w:t>
       </w:r>
       <w:r>
         <w:t xml:space="preserve">re I eat dinner and bringing </w:t>
@@ -424,10 +467,25 @@
         <w:t xml:space="preserve"> fielding countless changes to my experimental design</w:t>
       </w:r>
       <w:r>
-        <w:t xml:space="preserve"> and being so supportive of all my ideas</w:t>
-      </w:r>
-      <w:r>
-        <w:t xml:space="preserve">. Thank you to my committee member Amro Zayed for providing </w:t>
+        <w:t>s</w:t>
+      </w:r>
+      <w:r>
+        <w:t xml:space="preserve"> and </w:t>
+      </w:r>
+      <w:r>
+        <w:t>always being so supportive and encouraging of</w:t>
+      </w:r>
+      <w:r>
+        <w:t xml:space="preserve"> my ideas</w:t>
+      </w:r>
+      <w:r>
+        <w:t xml:space="preserve">. Thank you to my committee member </w:t>
+      </w:r>
+      <w:r>
+        <w:t xml:space="preserve">Dr. </w:t>
+      </w:r>
+      <w:r>
+        <w:t xml:space="preserve">Amro Zayed for providing </w:t>
       </w:r>
       <w:r>
         <w:t xml:space="preserve">solid, </w:t>
@@ -441,7 +499,13 @@
         <w:spacing w:line="360" w:lineRule="auto"/>
       </w:pPr>
       <w:r>
-        <w:t xml:space="preserve">To the ecoblender lab Alex Filazzola for always providing advice and willingness to brainstorm ideas. To field assistant Daisy Goulart for providing essential help in 2017 and enduring seemingly endless windstorms. To research assistants for extracting video data and pinning, labelling insects: Stephanie Haas, Diana Pik, Charlie West, Shobika Baaskaran, Shima. </w:t>
+        <w:t xml:space="preserve">To the ecoblender lab </w:t>
+      </w:r>
+      <w:r>
+        <w:t xml:space="preserve">and especially </w:t>
+      </w:r>
+      <w:r>
+        <w:t xml:space="preserve">Alex Filazzola for always providing advice and willingness to brainstorm ideas. To field assistant Daisy Goulart for providing essential help in 2017 and enduring seemingly endless windstorms. To research assistants for extracting video data and pinning, labelling insects: Stephanie Haas, Diana Pik, Charlie West, Shobika Baaskaran, Shima. </w:t>
       </w:r>
       <w:r>
         <w:t xml:space="preserve">Thanks to Ally Ruttan for giving me advice based on her experiences. </w:t>
@@ -480,8 +544,6 @@
     <w:p/>
     <w:p/>
     <w:p/>
-    <w:p/>
-    <w:p/>
     <w:p>
       <w:pPr>
         <w:pStyle w:val="Heading1"/>
@@ -502,6 +564,7 @@
           <w:sz w:val="28"/>
           <w:szCs w:val="28"/>
         </w:rPr>
+        <w:lastRenderedPageBreak/>
         <w:t>L</w:t>
       </w:r>
       <w:r>
@@ -3032,25 +3095,55 @@
         <w:t xml:space="preserve">). </w:t>
       </w:r>
       <w:r>
-        <w:t xml:space="preserve">Pollinator-mediated facilitation is any interaction where one plant species positively influences the reproductive success of another plant species via pollinators. </w:t>
-      </w:r>
-      <w:r>
-        <w:t>Early</w:t>
+        <w:t>Pollinator-mediated facilitation is any interaction where one plant species positively influences the reproductive success of another plant species via pollinators.</w:t>
       </w:r>
       <w:r>
         <w:t xml:space="preserve"> </w:t>
       </w:r>
       <w:r>
+        <w:t>It is now recogn</w:t>
+      </w:r>
+      <w:r>
+        <w:t>ized that these interactions</w:t>
+      </w:r>
+      <w:r>
+        <w:t xml:space="preserve"> form a continuum from competition to facilitation</w:t>
+      </w:r>
+      <w:r>
+        <w:t xml:space="preserve"> (Rathcke, 1983). This shift began </w:t>
+      </w:r>
+      <w:r>
+        <w:t>with</w:t>
+      </w:r>
+      <w:r>
+        <w:t xml:space="preserve"> </w:t>
+      </w:r>
+      <w:r>
+        <w:t>e</w:t>
+      </w:r>
+      <w:r>
+        <w:t>arly</w:t>
+      </w:r>
+      <w:r>
+        <w:t xml:space="preserve"> </w:t>
+      </w:r>
+      <w:r>
         <w:t xml:space="preserve">theoretical </w:t>
       </w:r>
       <w:r>
         <w:t>work</w:t>
       </w:r>
       <w:r>
-        <w:t xml:space="preserve"> by Macior (1971) suggested</w:t>
-      </w:r>
-      <w:r>
-        <w:t xml:space="preserve"> that </w:t>
+        <w:t xml:space="preserve"> by Macior (1971) </w:t>
+      </w:r>
+      <w:r>
+        <w:t xml:space="preserve">that </w:t>
+      </w:r>
+      <w:r>
+        <w:t>suggested</w:t>
+      </w:r>
+      <w:r>
+        <w:t xml:space="preserve"> </w:t>
       </w:r>
       <w:r>
         <w:t>morphologically similar</w:t>
@@ -3134,7 +3227,47 @@
         <w:t>-rewarding orchids by rewarding species with the magnet species effect, where a particularly attractive species facilitates its less at</w:t>
       </w:r>
       <w:r>
-        <w:t xml:space="preserve">tractive neighbours by increasing local pollinator abundances. </w:t>
+        <w:t xml:space="preserve">tractive neighbours by </w:t>
+      </w:r>
+      <w:r>
+        <w:lastRenderedPageBreak/>
+        <w:t xml:space="preserve">increasing local pollinator abundances. </w:t>
+      </w:r>
+      <w:r>
+        <w:t>Increases in floral diversity can result in facilitation demonstrating that morphological similarity is not a requirement for facilitation (Ghazoul, 2006).</w:t>
+      </w:r>
+      <w:r>
+        <w:t xml:space="preserve"> </w:t>
+      </w:r>
+      <w:r>
+        <w:t xml:space="preserve">The majority of </w:t>
+      </w:r>
+      <w:r>
+        <w:t>empirical evidence comes from</w:t>
+      </w:r>
+      <w:r>
+        <w:t xml:space="preserve"> pairwise interactions, however positive i</w:t>
+      </w:r>
+      <w:r>
+        <w:t>nteractions can be diffuse and i</w:t>
+      </w:r>
+      <w:r>
+        <w:t>n</w:t>
+      </w:r>
+      <w:r>
+        <w:t xml:space="preserve"> some communities, positive pollinator mediated interaction may even dominate</w:t>
+      </w:r>
+      <w:r>
+        <w:t xml:space="preserve"> (Hegland</w:t>
+      </w:r>
+      <w:r>
+        <w:t>, 2009)</w:t>
+      </w:r>
+      <w:r>
+        <w:t>.</w:t>
+      </w:r>
+      <w:r>
+        <w:t xml:space="preserve"> </w:t>
       </w:r>
     </w:p>
     <w:p>
@@ -3142,331 +3275,295 @@
         <w:spacing w:line="360" w:lineRule="auto"/>
       </w:pPr>
       <w:r>
+        <w:t xml:space="preserve">Understanding the ecological and individual contexts that mediate </w:t>
+      </w:r>
+      <w:r>
+        <w:t xml:space="preserve">the outcome of </w:t>
+      </w:r>
+      <w:r>
+        <w:t xml:space="preserve">pollinator-mediated </w:t>
+      </w:r>
+      <w:r>
+        <w:t xml:space="preserve">interactions </w:t>
+      </w:r>
+      <w:r>
+        <w:t>is necessary research to address</w:t>
+      </w:r>
+      <w:r>
+        <w:t xml:space="preserve"> currently rising challenges in </w:t>
+      </w:r>
+      <w:r>
+        <w:t xml:space="preserve">conservation and applied ecology. </w:t>
+      </w:r>
+      <w:r>
+        <w:t>Pollination services are foundational to the self-sufficiency of ecosystems, but pollinators are undergoing</w:t>
+      </w:r>
+      <w:r>
+        <w:t xml:space="preserve"> a decline globally (Potts 2010, NRC 2007</w:t>
+      </w:r>
+      <w:r>
+        <w:t>)</w:t>
+      </w:r>
+      <w:r>
+        <w:t xml:space="preserve">.  Recent estimates report that 87.5% of global angiosperms are animal pollinated (Ollerton et al., 2011). </w:t>
+      </w:r>
+      <w:r>
+        <w:t>Under de</w:t>
+      </w:r>
+      <w:r>
+        <w:t>clining pollinator availability</w:t>
+      </w:r>
+      <w:r>
+        <w:t xml:space="preserve"> competition between plants may intensify, potentially leading to competitive displacement or loss of species. </w:t>
+      </w:r>
+      <w:r>
+        <w:t>Therefore,</w:t>
+      </w:r>
+      <w:r>
+        <w:t xml:space="preserve"> understanding how plants interact via pollinators is necessary to understand the potential impacts of these declines. </w:t>
+      </w:r>
+      <w:r>
+        <w:t>C</w:t>
+      </w:r>
+      <w:r>
+        <w:t xml:space="preserve">limate change </w:t>
+      </w:r>
+      <w:r>
+        <w:t xml:space="preserve">is driving </w:t>
+      </w:r>
+      <w:r>
+        <w:t>geographic shi</w:t>
+      </w:r>
+      <w:r>
+        <w:t>fts in species distributions</w:t>
+      </w:r>
+      <w:r>
+        <w:t xml:space="preserve"> lead</w:t>
+      </w:r>
+      <w:r>
+        <w:t>ing</w:t>
+      </w:r>
+      <w:r>
+        <w:t xml:space="preserve"> to novel interactions</w:t>
+      </w:r>
+      <w:r>
+        <w:t xml:space="preserve"> between species</w:t>
+      </w:r>
+      <w:r>
+        <w:t xml:space="preserve"> (Hegland, 2009). The increasingly</w:t>
+      </w:r>
+      <w:r>
+        <w:t xml:space="preserve"> early</w:t>
+      </w:r>
+      <w:r>
+        <w:t xml:space="preserve"> onset of seasonal </w:t>
+      </w:r>
+      <w:r>
+        <w:t xml:space="preserve">shifts may </w:t>
+      </w:r>
+      <w:r>
+        <w:t>cause</w:t>
+      </w:r>
+      <w:r>
+        <w:t xml:space="preserve"> phenological mismatches between plants and their pollinators (Kudo</w:t>
+      </w:r>
+      <w:r>
+        <w:t xml:space="preserve"> 2013</w:t>
+      </w:r>
+      <w:r>
+        <w:t>).</w:t>
+      </w:r>
+      <w:r>
+        <w:t xml:space="preserve"> Experimental e</w:t>
+      </w:r>
+      <w:r>
+        <w:t>vidence suggests that</w:t>
+      </w:r>
+      <w:r>
+        <w:t xml:space="preserve"> early flowering species </w:t>
+      </w:r>
+      <w:r>
+        <w:t>hav</w:t>
+      </w:r>
+      <w:r>
+        <w:t>e an increased risk</w:t>
+      </w:r>
+      <w:r>
+        <w:t xml:space="preserve"> of</w:t>
+      </w:r>
+      <w:r>
+        <w:t xml:space="preserve"> decreased visitation</w:t>
+      </w:r>
+      <w:r>
+        <w:t xml:space="preserve"> but that many species experienced no mismatch </w:t>
+      </w:r>
+      <w:r>
+        <w:t>(Rafferty</w:t>
+      </w:r>
+      <w:r>
+        <w:t xml:space="preserve"> 2015</w:t>
+      </w:r>
+      <w:r>
+        <w:t>).</w:t>
+      </w:r>
+      <w:r>
+        <w:t xml:space="preserve"> Mismatches are not an issue if another pollinator or interactor can fill its place (CaraDonna et al, 2017)</w:t>
+      </w:r>
+      <w:r>
+        <w:t xml:space="preserve"> Thus, </w:t>
+      </w:r>
+      <w:r>
+        <w:t>understanding of</w:t>
+      </w:r>
+      <w:r>
+        <w:t xml:space="preserve"> the outcomes of</w:t>
+      </w:r>
+      <w:r>
+        <w:t xml:space="preserve"> pollinator sharing and how interactions shift with phenology will better help </w:t>
+      </w:r>
+      <w:r>
+        <w:t>us understand the implications of shifting climates on pollination services</w:t>
+      </w:r>
+      <w:r>
+        <w:t xml:space="preserve">. </w:t>
+      </w:r>
+      <w:r>
+        <w:t xml:space="preserve">Another </w:t>
+      </w:r>
+      <w:r>
+        <w:t>important</w:t>
+      </w:r>
+      <w:r>
+        <w:t xml:space="preserve"> source of novel interactions </w:t>
+      </w:r>
+      <w:r>
+        <w:t>are</w:t>
+      </w:r>
+      <w:r>
+        <w:t xml:space="preserve"> introduced and invasive species. </w:t>
+      </w:r>
+      <w:r>
+        <w:t>I</w:t>
+      </w:r>
+      <w:r>
+        <w:t>nteractions for pollination</w:t>
+      </w:r>
+      <w:r>
+        <w:t xml:space="preserve"> provide a </w:t>
+      </w:r>
+      <w:r>
+        <w:t>conceptual framework to explain</w:t>
+      </w:r>
+      <w:r>
+        <w:t xml:space="preserve"> the impact of invasive </w:t>
+      </w:r>
+      <w:r>
+        <w:t xml:space="preserve">plant </w:t>
+      </w:r>
+      <w:r>
+        <w:t>species on the fit</w:t>
+      </w:r>
+      <w:r>
+        <w:t>ness of native species. One</w:t>
+      </w:r>
+      <w:r>
+        <w:t xml:space="preserve"> meta-analysis found that negative</w:t>
+      </w:r>
+      <w:r>
+        <w:t xml:space="preserve"> impacts of invasive species on the pollination of natives</w:t>
+      </w:r>
+      <w:r>
+        <w:t xml:space="preserve"> are more common</w:t>
+      </w:r>
+      <w:r>
+        <w:t xml:space="preserve"> (Morales and Traveset, 2009). However, another </w:t>
+      </w:r>
+      <w:r>
+        <w:t>recent meta-analysis found that there are no negative overarching effects of invasives</w:t>
+      </w:r>
+      <w:r>
+        <w:t xml:space="preserve"> (Charlesbois and Sargent, 2017)</w:t>
+      </w:r>
+      <w:r>
+        <w:t xml:space="preserve">. </w:t>
+      </w:r>
+      <w:r>
+        <w:t>This ‘evening out’ of interaction signs again highlights that interactions are a continuu</w:t>
+      </w:r>
+      <w:r>
+        <w:t>m from nega</w:t>
+      </w:r>
+      <w:r>
+        <w:t>tive to positive, indicating</w:t>
+      </w:r>
+      <w:r>
+        <w:t xml:space="preserve"> the need to better understand underlying mechanisms.</w:t>
+      </w:r>
+    </w:p>
+    <w:p>
+      <w:pPr>
+        <w:spacing w:line="360" w:lineRule="auto"/>
+      </w:pPr>
+      <w:r>
+        <w:t xml:space="preserve">In arid environments, shrubs can act as keystone facilitators, directly benefiting associated plants via multiple mechanistic pathways across all life stages (Filazzola and Lortie, 2014), such as </w:t>
+      </w:r>
+      <w:r>
         <w:lastRenderedPageBreak/>
-        <w:t>Ghazoul</w:t>
-      </w:r>
-      <w:r>
-        <w:t xml:space="preserve"> (2006</w:t>
-      </w:r>
-      <w:r>
-        <w:t>)</w:t>
-      </w:r>
-      <w:r>
-        <w:t xml:space="preserve"> has shown that</w:t>
-      </w:r>
-      <w:r>
-        <w:t xml:space="preserve"> morphological similarity is not</w:t>
-      </w:r>
-      <w:r>
-        <w:t xml:space="preserve"> a requirement for facilitation by demonstrating that increases in floral diversity can result in facilitation.</w:t>
-      </w:r>
-      <w:r>
-        <w:t xml:space="preserve"> </w:t>
-      </w:r>
-      <w:r>
-        <w:t xml:space="preserve">The majority of </w:t>
-      </w:r>
-      <w:r>
-        <w:t>experimental design</w:t>
-      </w:r>
-      <w:r>
-        <w:t>s</w:t>
-      </w:r>
-      <w:r>
-        <w:t xml:space="preserve"> </w:t>
-      </w:r>
-      <w:r>
-        <w:t>measure</w:t>
-      </w:r>
-      <w:r>
-        <w:t xml:space="preserve"> pairwise interactions, however positive i</w:t>
-      </w:r>
-      <w:r>
-        <w:t xml:space="preserve">nteractions can be diffuse, </w:t>
-      </w:r>
-      <w:r>
-        <w:t>operating at community level</w:t>
-      </w:r>
-      <w:r>
-        <w:t>.</w:t>
-      </w:r>
-      <w:r>
-        <w:t xml:space="preserve"> </w:t>
-      </w:r>
-      <w:r>
-        <w:t>I</w:t>
-      </w:r>
-      <w:r>
-        <w:t>n</w:t>
-      </w:r>
-      <w:r>
-        <w:t xml:space="preserve"> some communities, positive pollinator mediated interaction may even dominate</w:t>
-      </w:r>
-      <w:r>
-        <w:t xml:space="preserve"> (Hegland</w:t>
-      </w:r>
-      <w:r>
-        <w:t>, 2009)</w:t>
-      </w:r>
-      <w:r>
-        <w:t>.</w:t>
-      </w:r>
-      <w:r>
-        <w:t xml:space="preserve"> It is now recognized that these interactions can form a continuum from competition to facilitation.</w:t>
-      </w:r>
-    </w:p>
-    <w:p>
-      <w:pPr>
-        <w:spacing w:line="360" w:lineRule="auto"/>
-      </w:pPr>
-      <w:r>
-        <w:t xml:space="preserve">Understanding the ecological and individual contexts that mediate </w:t>
-      </w:r>
-      <w:r>
-        <w:t xml:space="preserve">the outcome of </w:t>
-      </w:r>
-      <w:r>
-        <w:t xml:space="preserve">pollinator-mediated </w:t>
-      </w:r>
-      <w:r>
-        <w:t xml:space="preserve">interactions is important to </w:t>
-      </w:r>
-      <w:r>
-        <w:t xml:space="preserve">addressing currently rising challenges in </w:t>
-      </w:r>
-      <w:r>
-        <w:t xml:space="preserve">conservation and applied ecology. </w:t>
-      </w:r>
-      <w:r>
-        <w:t>Pollination services are foundational to the self-sufficiency of ecosystems, but pollinators are undergoing</w:t>
-      </w:r>
-      <w:r>
-        <w:t xml:space="preserve"> a decline globally (Potts 2010, NRC 2007</w:t>
-      </w:r>
-      <w:r>
-        <w:t>)</w:t>
-      </w:r>
-      <w:r>
-        <w:t xml:space="preserve">.  Recent estimates report that 87.5% of global angiosperms are animal pollinated (Ollerton et al., 2011). </w:t>
-      </w:r>
-      <w:r>
-        <w:t xml:space="preserve">Under declining pollinator availability, competition between plants may intensify, potentially leading to competitive displacement or loss of species. </w:t>
-      </w:r>
-      <w:r>
-        <w:t xml:space="preserve">Therefore, understanding how plants interact via pollinators is necessary to understand the potential impacts of these declines. </w:t>
-      </w:r>
-      <w:r>
-        <w:t>C</w:t>
-      </w:r>
-      <w:r>
-        <w:t xml:space="preserve">limate change </w:t>
-      </w:r>
-      <w:r>
-        <w:t xml:space="preserve">is driving </w:t>
-      </w:r>
-      <w:r>
-        <w:t>geographic shi</w:t>
-      </w:r>
-      <w:r>
-        <w:t>fts in species distributions</w:t>
-      </w:r>
-      <w:r>
-        <w:t xml:space="preserve"> lead</w:t>
-      </w:r>
-      <w:r>
-        <w:t>ing</w:t>
-      </w:r>
-      <w:r>
-        <w:t xml:space="preserve"> to novel interactions</w:t>
-      </w:r>
-      <w:r>
-        <w:t xml:space="preserve"> between species</w:t>
-      </w:r>
-      <w:r>
-        <w:t xml:space="preserve"> (Hegland, 2009). Furthermore, the changing</w:t>
-      </w:r>
-      <w:r>
-        <w:t xml:space="preserve"> early</w:t>
-      </w:r>
-      <w:r>
-        <w:t xml:space="preserve"> onset of seasonal </w:t>
-      </w:r>
-      <w:r>
-        <w:t xml:space="preserve">shifts may </w:t>
-      </w:r>
-      <w:r>
-        <w:t>cause</w:t>
-      </w:r>
-      <w:r>
-        <w:t xml:space="preserve"> phenological mismatches between plants and their pollinators (Kudo</w:t>
-      </w:r>
-      <w:r>
-        <w:t xml:space="preserve"> 2013</w:t>
-      </w:r>
-      <w:r>
-        <w:t>).</w:t>
-      </w:r>
-      <w:r>
-        <w:t xml:space="preserve"> Experimental e</w:t>
-      </w:r>
-      <w:r>
-        <w:t>vidence suggests that</w:t>
-      </w:r>
-      <w:r>
-        <w:t xml:space="preserve"> early flowering species </w:t>
-      </w:r>
-      <w:r>
-        <w:t>have an increased risked of</w:t>
-      </w:r>
-      <w:r>
-        <w:t xml:space="preserve"> decreased visitation</w:t>
-      </w:r>
-      <w:r>
-        <w:t xml:space="preserve">, but </w:t>
-      </w:r>
-      <w:r>
-        <w:t>most species did not experience a mismatch (Rafferty</w:t>
-      </w:r>
-      <w:r>
-        <w:t xml:space="preserve"> 2015</w:t>
-      </w:r>
-      <w:r>
-        <w:t>). A better understanding of</w:t>
-      </w:r>
-      <w:r>
-        <w:t xml:space="preserve"> the outcomes of</w:t>
-      </w:r>
-      <w:r>
-        <w:t xml:space="preserve"> pollinator sharing and how interactions shift with phenology will better help </w:t>
-      </w:r>
-      <w:r>
-        <w:t>us understand the implications of shifting climates on pollination services</w:t>
+        <w:t>stress amelioration, improved water and nutrient availability (Whitford et al, 1994) and seed trapping (Flores and Jurado, 2003).</w:t>
+      </w:r>
+      <w:r>
+        <w:t xml:space="preserve"> Shrubs </w:t>
+      </w:r>
+      <w:r>
+        <w:t xml:space="preserve">can also act as foundation species, which </w:t>
+      </w:r>
+      <w:r>
+        <w:t>positively influence the structure of the surrounding plant communities by creating locally stable conditions for other species</w:t>
+      </w:r>
+      <w:r>
+        <w:t xml:space="preserve"> (Ellison, 2005). Arthropod and plant communities are tightly linked, and interact with each other </w:t>
+      </w:r>
+      <w:r>
+        <w:t>throughout their</w:t>
+      </w:r>
+      <w:r>
+        <w:t xml:space="preserve"> lifecycles. The benefits of foundation plants can scale up to other trophic levels including arthropods</w:t>
+      </w:r>
+      <w:r>
+        <w:t xml:space="preserve"> (Reid</w:t>
+      </w:r>
+      <w:r>
+        <w:t>, 2012;</w:t>
+      </w:r>
+      <w:r>
+        <w:t xml:space="preserve"> Ruttan</w:t>
+      </w:r>
+      <w:r>
+        <w:t>, 2016</w:t>
+      </w:r>
+      <w:r>
+        <w:t xml:space="preserve">). </w:t>
+      </w:r>
+      <w:r>
+        <w:t>A plant’s life stage can alter the balance of facilitative and competitive interactions (Bruno et al., 2003; Callaway and Walker, 1997a; Pugnaire et al., 1996; Rousset and Lepart, 2000; Valiente-Banuet et al., 1991)</w:t>
       </w:r>
       <w:r>
         <w:t xml:space="preserve">. </w:t>
       </w:r>
       <w:r>
-        <w:t xml:space="preserve">Another </w:t>
-      </w:r>
-      <w:r>
-        <w:t>important</w:t>
-      </w:r>
-      <w:r>
-        <w:t xml:space="preserve"> source of novel interactions </w:t>
-      </w:r>
-      <w:r>
-        <w:t>are</w:t>
-      </w:r>
-      <w:r>
-        <w:t xml:space="preserve"> introduced and invasive species. </w:t>
-      </w:r>
-      <w:r>
-        <w:t>I</w:t>
-      </w:r>
-      <w:r>
-        <w:t>nteractions for pollination</w:t>
-      </w:r>
-      <w:r>
-        <w:t xml:space="preserve"> provide a </w:t>
-      </w:r>
-      <w:r>
-        <w:t>conceptual framework to explain</w:t>
-      </w:r>
-      <w:r>
-        <w:t xml:space="preserve"> the impact of invasive </w:t>
-      </w:r>
-      <w:r>
-        <w:t xml:space="preserve">plant </w:t>
-      </w:r>
-      <w:r>
-        <w:t>species on the fit</w:t>
-      </w:r>
-      <w:r>
-        <w:t>ness of native species. One</w:t>
-      </w:r>
-      <w:r>
-        <w:t xml:space="preserve"> meta-analysis found that negative</w:t>
-      </w:r>
-      <w:r>
-        <w:t xml:space="preserve"> impacts of invasive species on the pollination of natives</w:t>
-      </w:r>
-      <w:r>
-        <w:t xml:space="preserve"> are more common</w:t>
-      </w:r>
-      <w:r>
-        <w:t xml:space="preserve"> (Morales and Traveset, 2009). However, another </w:t>
-      </w:r>
-      <w:r>
-        <w:t>recent meta-analysis found that there are no negative overarching effects of invasives</w:t>
-      </w:r>
-      <w:r>
-        <w:t xml:space="preserve"> (Charlesbois and Sargent, 2017)</w:t>
-      </w:r>
-      <w:r>
-        <w:t xml:space="preserve">. </w:t>
-      </w:r>
-      <w:r>
-        <w:t>This ‘evening out’ of interaction signs again highlights that interactions are a continuu</w:t>
-      </w:r>
-      <w:r>
-        <w:t>m from negative to positive. This indicates</w:t>
-      </w:r>
-      <w:r>
-        <w:t xml:space="preserve"> the need to better understand underlying mechanisms.</w:t>
-      </w:r>
-    </w:p>
-    <w:p>
-      <w:pPr>
-        <w:spacing w:line="360" w:lineRule="auto"/>
-      </w:pPr>
-      <w:r>
-        <w:lastRenderedPageBreak/>
-        <w:t>In arid environments, shrubs can act as keystone facilitators, directly benefiting associated plants via multiple mechanistic pathways across all life stages (Filazzola and Lortie, 2014), such as stress amelioration, improved water and nutrient availability (Whitford et al, 1994) and seed trapping (Flores and Jurado, 2003).</w:t>
-      </w:r>
-      <w:r>
-        <w:t xml:space="preserve"> Shrubs act as foundation species. </w:t>
-      </w:r>
-      <w:r>
-        <w:t xml:space="preserve">Foundation </w:t>
-      </w:r>
-      <w:r>
-        <w:t>plants positively influence the structure of the surrounding plant communities by creating locally stable conditions for other species</w:t>
-      </w:r>
-      <w:r>
-        <w:t xml:space="preserve"> (Ellison, 2005). Arthropod and plant communities are tightly linked, and interact with each other </w:t>
-      </w:r>
-      <w:r>
-        <w:t>throughout their</w:t>
-      </w:r>
-      <w:r>
-        <w:t xml:space="preserve"> lifecycles. The benefits of foundation plants can scale up to other trophic levels including arthropods</w:t>
-      </w:r>
-      <w:r>
-        <w:t xml:space="preserve"> (Reid</w:t>
-      </w:r>
-      <w:r>
-        <w:t>, 2012;</w:t>
-      </w:r>
-      <w:r>
-        <w:t xml:space="preserve"> Ruttan</w:t>
-      </w:r>
-      <w:r>
-        <w:t>, 2016</w:t>
-      </w:r>
-      <w:r>
-        <w:t xml:space="preserve">). </w:t>
-      </w:r>
-      <w:r>
-        <w:t>A plant’s life stage can alter the balance of facilitative and competitive interactions (Bruno et al., 2003; Callaway and Walker, 1997a; Pugnaire et al., 1996; Rousset and Lepart, 2000; Valiente-Banuet et al., 1991)</w:t>
-      </w:r>
-      <w:r>
-        <w:t xml:space="preserve">. </w:t>
-      </w:r>
-      <w:r>
         <w:t>For plants, the shift from vegetative growth to repro</w:t>
       </w:r>
       <w:r>
-        <w:t>ductive growth is a major event. This shift in life stage by a foundational plant may cascade through beneficiary communities.</w:t>
+        <w:t xml:space="preserve">ductive growth is a major </w:t>
+      </w:r>
+      <w:r>
+        <w:t>event and this</w:t>
+      </w:r>
+      <w:r>
+        <w:t xml:space="preserve"> shift in life stage by a foundational plant may cascade </w:t>
+      </w:r>
+      <w:r>
+        <w:t>through beneficiary communities, however these shifts are rarely examined.</w:t>
       </w:r>
     </w:p>
     <w:p>
@@ -3612,7 +3709,13 @@
         <w:t xml:space="preserve">-blooming pathways as </w:t>
       </w:r>
       <w:r>
-        <w:t>L. tridentata shifts</w:t>
+        <w:rPr>
+          <w:i/>
+        </w:rPr>
+        <w:t>L. tridentata</w:t>
+      </w:r>
+      <w:r>
+        <w:t xml:space="preserve"> shifts</w:t>
       </w:r>
       <w:r>
         <w:t xml:space="preserve"> through natural phenology</w:t>
@@ -3671,6 +3774,14 @@
       <w:r>
         <w:t xml:space="preserve"> to a better understanding of the underlying mechanisms controlling these interactions, from across a wide spread of literature but also in a critically understudied desert ecosystem. The maintenance of pollination mutualisms is an important aspect of conservation and therefore of management, and these findings can be used to inform best management practices within arid regions. </w:t>
       </w:r>
+    </w:p>
+    <w:p>
+      <w:pPr>
+        <w:tabs>
+          <w:tab w:val="left" w:pos="5265"/>
+        </w:tabs>
+        <w:spacing w:line="360" w:lineRule="auto"/>
+      </w:pPr>
     </w:p>
     <w:p>
       <w:pPr>
@@ -4708,6 +4819,53 @@
     </w:p>
     <w:p>
       <w:pPr>
+        <w:spacing w:after="0" w:line="240" w:lineRule="auto"/>
+        <w:rPr>
+          <w:rFonts w:eastAsia="Times New Roman"/>
+        </w:rPr>
+      </w:pPr>
+      <w:r>
+        <w:rPr>
+          <w:rFonts w:eastAsia="Times New Roman"/>
+        </w:rPr>
+        <w:t xml:space="preserve">CaraDonna, P. J., Petry, W. K., Brennan, R. M., Cunningham, J. L., Bronstein, J. L., Waser, N. M., &amp; Sanders, N. J. (2017). Interaction rewiring and the rapid turnover of plant–pollinator networks. </w:t>
+      </w:r>
+      <w:r>
+        <w:rPr>
+          <w:rFonts w:eastAsia="Times New Roman"/>
+          <w:i/>
+          <w:iCs/>
+        </w:rPr>
+        <w:t>Ecology letters</w:t>
+      </w:r>
+      <w:r>
+        <w:rPr>
+          <w:rFonts w:eastAsia="Times New Roman"/>
+        </w:rPr>
+        <w:t xml:space="preserve">, </w:t>
+      </w:r>
+      <w:r>
+        <w:rPr>
+          <w:rFonts w:eastAsia="Times New Roman"/>
+          <w:i/>
+          <w:iCs/>
+        </w:rPr>
+        <w:t>20</w:t>
+      </w:r>
+      <w:r>
+        <w:rPr>
+          <w:rFonts w:eastAsia="Times New Roman"/>
+        </w:rPr>
+        <w:t>(3), 385-394.</w:t>
+      </w:r>
+    </w:p>
+    <w:p>
+      <w:pPr>
+        <w:ind w:left="720" w:hanging="720"/>
+      </w:pPr>
+    </w:p>
+    <w:p>
+      <w:pPr>
         <w:pStyle w:val="Heading1"/>
         <w:rPr>
           <w:rFonts w:ascii="Times New Roman" w:hAnsi="Times New Roman" w:cs="Times New Roman"/>
@@ -4721,7 +4879,6 @@
           <w:b/>
           <w:color w:val="000000" w:themeColor="text1"/>
         </w:rPr>
-        <w:lastRenderedPageBreak/>
         <w:t>Chapter One</w:t>
       </w:r>
       <w:bookmarkEnd w:id="6"/>
@@ -4944,7 +5101,6 @@
           <w:rFonts w:cs="Times New Roman"/>
           <w:u w:val="single"/>
         </w:rPr>
-        <w:lastRenderedPageBreak/>
         <w:t>A</w:t>
       </w:r>
       <w:r>
@@ -5392,7 +5548,11 @@
         <w:t xml:space="preserve">as well as </w:t>
       </w:r>
       <w:r>
-        <w:t xml:space="preserve">the persistence of rare plants </w:t>
+        <w:t xml:space="preserve">the </w:t>
+      </w:r>
+      <w:r>
+        <w:lastRenderedPageBreak/>
+        <w:t xml:space="preserve">persistence of rare plants </w:t>
       </w:r>
       <w:r>
         <w:rPr>
@@ -5407,306 +5567,305 @@
         <w:t xml:space="preserve">pollinator-mediated plant-plant interactions </w:t>
       </w:r>
       <w:r>
-        <w:t xml:space="preserve">provide a framework for predicting the impact of invasive plant </w:t>
+        <w:t xml:space="preserve">provide a framework for predicting the impact of invasive plant introduction on native plant communities </w:t>
+      </w:r>
+      <w:r>
+        <w:rPr>
+          <w:noProof/>
+        </w:rPr>
+        <w:t>(Bartomeus et al., 2008; Charlebois and Sargent, 2017; Molina-Montenegro et al., 2008; Morales and Traveset, 2009)</w:t>
+      </w:r>
+      <w:r>
+        <w:t xml:space="preserve">. </w:t>
+      </w:r>
+      <w:r>
+        <w:t xml:space="preserve">Therefore, pollination facilitation has </w:t>
+      </w:r>
+      <w:r>
+        <w:t>a wide-reaching and general</w:t>
+      </w:r>
+      <w:r>
+        <w:t xml:space="preserve"> capacity to serve as a model integrating ecological and evolutionary perspectives.</w:t>
+      </w:r>
+    </w:p>
+    <w:p>
+      <w:pPr>
+        <w:spacing w:line="360" w:lineRule="auto"/>
+      </w:pPr>
+      <w:r>
+        <w:t>Pollinator mediated interactions</w:t>
+      </w:r>
+      <w:r>
+        <w:t xml:space="preserve"> are</w:t>
+      </w:r>
+      <w:r>
+        <w:t xml:space="preserve"> scale-dependent </w:t>
+      </w:r>
+      <w:r>
+        <w:rPr>
+          <w:noProof/>
+        </w:rPr>
+        <w:t>(Hegland and Kudo, 2014)</w:t>
+      </w:r>
+      <w:r>
+        <w:t xml:space="preserve"> meaning </w:t>
+      </w:r>
+      <w:r>
+        <w:t xml:space="preserve">that </w:t>
+      </w:r>
+      <w:r>
+        <w:t xml:space="preserve">the sign or strength of the interaction differs depending on the scale of observation. The recognition of spatial scale as a central concept to ecology has become well established </w:t>
+      </w:r>
+      <w:r>
+        <w:rPr>
+          <w:noProof/>
+        </w:rPr>
+        <w:t>(Levin, 1992; Sandel, 2015; Wiens, 1989)</w:t>
+      </w:r>
+      <w:r>
+        <w:t>, and increasingly, ecologists are explicitly incorporating spatial dimensions into their experimental design</w:t>
+      </w:r>
+      <w:r>
+        <w:t xml:space="preserve"> </w:t>
+      </w:r>
+      <w:r>
+        <w:rPr>
+          <w:noProof/>
+        </w:rPr>
+        <w:t>(Hegland and Kudo, 2014; Schmid et al., 2016; Spellman et al., 2016)</w:t>
+      </w:r>
+      <w:r>
+        <w:t xml:space="preserve">. </w:t>
+      </w:r>
+      <w:r>
+        <w:t>Nonetheless, t</w:t>
+      </w:r>
+      <w:r>
+        <w:t>he current inconsistency in reporting in part stems from the term</w:t>
+      </w:r>
+      <w:r>
+        <w:t xml:space="preserve">inology used by researchers </w:t>
+      </w:r>
+      <w:r>
+        <w:rPr>
+          <w:noProof/>
+        </w:rPr>
+        <w:t>(Sandel, 2015)</w:t>
+      </w:r>
+      <w:r>
+        <w:t>. S</w:t>
+      </w:r>
+      <w:r>
+        <w:t>patial scale as a descriptive measurement is distinct from the hierarchal, organizational levels frequently used by ecologists. Spatial scale is comprised of two components</w:t>
+      </w:r>
+      <w:r>
+        <w:t>:</w:t>
+      </w:r>
+      <w:r>
+        <w:t xml:space="preserve"> grain, the size of the smallest unit of observation</w:t>
+      </w:r>
+      <w:r>
+        <w:t>,</w:t>
+      </w:r>
+      <w:r>
+        <w:t xml:space="preserve"> and extent</w:t>
+      </w:r>
+      <w:r>
+        <w:t xml:space="preserve">, </w:t>
+      </w:r>
+      <w:r>
+        <w:t xml:space="preserve">the total </w:t>
+      </w:r>
+      <w:r>
+        <w:t xml:space="preserve">sampling </w:t>
+      </w:r>
+      <w:r>
+        <w:t xml:space="preserve">area </w:t>
+      </w:r>
+      <w:r>
+        <w:rPr>
+          <w:noProof/>
+        </w:rPr>
+        <w:t>(Scheiner et al., 2000; Turner, 1989)</w:t>
+      </w:r>
+      <w:r>
+        <w:t xml:space="preserve">. </w:t>
+      </w:r>
+      <w:r>
+        <w:t>In field studies,</w:t>
+      </w:r>
+      <w:r>
+        <w:t xml:space="preserve"> grain </w:t>
+      </w:r>
+      <w:r>
+        <w:t>and extent are</w:t>
+      </w:r>
+      <w:r>
+        <w:t xml:space="preserve"> often defined relative to the organism</w:t>
+      </w:r>
+      <w:r>
+        <w:t>. Grain is often an individual or cluster of plants, and extent as a forest. Alternatively, they can be defined in absolute terms i.e. experimental plots. In both cases, these</w:t>
+      </w:r>
+      <w:r>
+        <w:t xml:space="preserve"> </w:t>
+      </w:r>
+      <w:r>
+        <w:t>two scale components are finite measures that limit</w:t>
+      </w:r>
+      <w:r>
+        <w:t xml:space="preserve"> experimental resolution </w:t>
+      </w:r>
+      <w:r>
+        <w:t xml:space="preserve">and therefore </w:t>
+      </w:r>
+      <w:r>
+        <w:t>define the deg</w:t>
+      </w:r>
+      <w:r>
+        <w:t>ree of generalization possible. I</w:t>
+      </w:r>
+      <w:r>
+        <w:t>t is not possible to infer patterns below measured grain size or above extent size (Wien, 1989)</w:t>
+      </w:r>
+      <w:r>
+        <w:t>. S</w:t>
+      </w:r>
+      <w:r>
+        <w:t xml:space="preserve">cale </w:t>
+      </w:r>
+      <w:r>
+        <w:t>of study</w:t>
+      </w:r>
+      <w:r>
+        <w:t xml:space="preserve"> has critical implications for applied ecology of plant-p</w:t>
+      </w:r>
+      <w:r>
+        <w:t>ollinator interactions</w:t>
+      </w:r>
+      <w:r>
+        <w:t xml:space="preserve"> </w:t>
+      </w:r>
+      <w:r>
+        <w:t>and to experimental design</w:t>
+      </w:r>
+      <w:r>
+        <w:t xml:space="preserve"> because t</w:t>
+      </w:r>
+      <w:r>
+        <w:t>he mobility of animal pollinators increases the scale over which</w:t>
+      </w:r>
+      <w:r>
+        <w:t xml:space="preserve"> plants interact </w:t>
+      </w:r>
+      <w:r>
+        <w:rPr>
+          <w:noProof/>
+        </w:rPr>
+        <w:t>(Moeller, 2004)</w:t>
+      </w:r>
+      <w:r>
+        <w:t xml:space="preserve">. </w:t>
+      </w:r>
+      <w:r>
+        <w:t>For example, s</w:t>
+      </w:r>
+      <w:r>
+        <w:t>ome attractive plants fac</w:t>
+      </w:r>
+      <w:r>
+        <w:t>ilitate their immediate neighbo</w:t>
+      </w:r>
+      <w:r>
+        <w:t xml:space="preserve">rs while competing with others over a larger spatial scale </w:t>
+      </w:r>
+      <w:r>
+        <w:rPr>
+          <w:noProof/>
+        </w:rPr>
+        <w:t>(Hegland and Kudo, 2014; Schmid et al., 2016)</w:t>
+      </w:r>
+      <w:r>
+        <w:t>.</w:t>
+      </w:r>
+      <w:r>
+        <w:t xml:space="preserve"> </w:t>
+      </w:r>
+      <w:r>
+        <w:t>Thus, a given</w:t>
+      </w:r>
+      <w:r>
+        <w:t xml:space="preserve"> scale can lead to erroneous conclusions when </w:t>
+      </w:r>
+      <w:r>
+        <w:t>generalizing.</w:t>
+      </w:r>
+    </w:p>
+    <w:p>
+      <w:pPr>
+        <w:spacing w:line="360" w:lineRule="auto"/>
+      </w:pPr>
+      <w:r>
+        <w:t xml:space="preserve">Although previously predicted to </w:t>
+      </w:r>
+      <w:r>
+        <w:t xml:space="preserve">be a rare phenomenon </w:t>
+      </w:r>
+      <w:r>
+        <w:rPr>
+          <w:noProof/>
+        </w:rPr>
+        <w:t>(Feldman et al., 2004)</w:t>
+      </w:r>
+      <w:r>
+        <w:t>, there has been an</w:t>
+      </w:r>
+      <w:r>
+        <w:t xml:space="preserve"> </w:t>
+      </w:r>
+      <w:r>
+        <w:t xml:space="preserve">increase in the publication of papers </w:t>
+      </w:r>
+      <w:r>
+        <w:t>report</w:t>
+      </w:r>
+      <w:r>
+        <w:t>ing facilitative interactions over the last three decades. Given this</w:t>
+      </w:r>
+      <w:r>
+        <w:t xml:space="preserve"> appa</w:t>
+      </w:r>
+      <w:r>
+        <w:t>rent prevalence</w:t>
+      </w:r>
+      <w:r>
+        <w:t xml:space="preserve"> a better understanding of the</w:t>
+      </w:r>
+      <w:r>
+        <w:t xml:space="preserve"> underlying</w:t>
+      </w:r>
+      <w:r>
+        <w:t xml:space="preserve"> mechanisms and potential outcomes of this interaction is needed.</w:t>
+      </w:r>
+      <w:r>
+        <w:t xml:space="preserve"> To this end, we conducted a formalized </w:t>
       </w:r>
       <w:r>
         <w:lastRenderedPageBreak/>
-        <w:t xml:space="preserve">introduction on native plant communities </w:t>
-      </w:r>
-      <w:r>
-        <w:rPr>
-          <w:noProof/>
-        </w:rPr>
-        <w:t>(Bartomeus et al., 2008; Charlebois and Sargent, 2017; Molina-Montenegro et al., 2008; Morales and Traveset, 2009)</w:t>
+        <w:t>systematic review of the pollination facilitation liter</w:t>
+      </w:r>
+      <w:r>
+        <w:t xml:space="preserve">ature published. Using the literature, we developed a typology for the research and classified all studies </w:t>
+      </w:r>
+      <w:r>
+        <w:t xml:space="preserve">into </w:t>
+      </w:r>
+      <w:r>
+        <w:t>this conceptual framework</w:t>
       </w:r>
       <w:r>
         <w:t xml:space="preserve">. </w:t>
       </w:r>
       <w:r>
-        <w:t xml:space="preserve">Therefore, pollination facilitation has </w:t>
-      </w:r>
-      <w:r>
-        <w:t>a wide-reaching and general</w:t>
-      </w:r>
-      <w:r>
-        <w:t xml:space="preserve"> capacity to serve as a model integrating ecological and evolutionary perspectives.</w:t>
-      </w:r>
-    </w:p>
-    <w:p>
-      <w:pPr>
-        <w:spacing w:line="360" w:lineRule="auto"/>
-      </w:pPr>
-      <w:r>
-        <w:t>Pollinator mediated interactions</w:t>
-      </w:r>
-      <w:r>
-        <w:t xml:space="preserve"> are</w:t>
-      </w:r>
-      <w:r>
-        <w:t xml:space="preserve"> scale-dependent </w:t>
-      </w:r>
-      <w:r>
-        <w:rPr>
-          <w:noProof/>
-        </w:rPr>
-        <w:t>(Hegland and Kudo, 2014)</w:t>
-      </w:r>
-      <w:r>
-        <w:t xml:space="preserve"> meaning </w:t>
-      </w:r>
-      <w:r>
-        <w:t xml:space="preserve">that </w:t>
-      </w:r>
-      <w:r>
-        <w:t xml:space="preserve">the sign or strength of the interaction differs depending on the scale of observation. The recognition of spatial scale as a central concept to ecology has become well established </w:t>
-      </w:r>
-      <w:r>
-        <w:rPr>
-          <w:noProof/>
-        </w:rPr>
-        <w:t>(Levin, 1992; Sandel, 2015; Wiens, 1989)</w:t>
-      </w:r>
-      <w:r>
-        <w:t>, and increasingly, ecologists are explicitly incorporating spatial dimensions into their experimental design</w:t>
-      </w:r>
-      <w:r>
-        <w:t xml:space="preserve"> </w:t>
-      </w:r>
-      <w:r>
-        <w:rPr>
-          <w:noProof/>
-        </w:rPr>
-        <w:t>(Hegland and Kudo, 2014; Schmid et al., 2016; Spellman et al., 2016)</w:t>
-      </w:r>
-      <w:r>
-        <w:t xml:space="preserve">. </w:t>
-      </w:r>
-      <w:r>
-        <w:t>Nonetheless, t</w:t>
-      </w:r>
-      <w:r>
-        <w:t>he current inconsistency in reporting in part stems from the term</w:t>
-      </w:r>
-      <w:r>
-        <w:t xml:space="preserve">inology used by researchers </w:t>
-      </w:r>
-      <w:r>
-        <w:rPr>
-          <w:noProof/>
-        </w:rPr>
-        <w:t>(Sandel, 2015)</w:t>
-      </w:r>
-      <w:r>
-        <w:t>. S</w:t>
-      </w:r>
-      <w:r>
-        <w:t>patial scale as a descriptive measurement is distinct from the hierarchal, organizational levels frequently used by ecologists. Spatial scale is comprised of two components</w:t>
-      </w:r>
-      <w:r>
-        <w:t>:</w:t>
-      </w:r>
-      <w:r>
-        <w:t xml:space="preserve"> grain, the size of the smallest unit of observation</w:t>
-      </w:r>
-      <w:r>
-        <w:t>,</w:t>
-      </w:r>
-      <w:r>
-        <w:t xml:space="preserve"> and extent</w:t>
-      </w:r>
-      <w:r>
-        <w:t xml:space="preserve">, </w:t>
-      </w:r>
-      <w:r>
-        <w:t xml:space="preserve">the total </w:t>
-      </w:r>
-      <w:r>
-        <w:t xml:space="preserve">sampling </w:t>
-      </w:r>
-      <w:r>
-        <w:t xml:space="preserve">area </w:t>
-      </w:r>
-      <w:r>
-        <w:rPr>
-          <w:noProof/>
-        </w:rPr>
-        <w:t>(Scheiner et al., 2000; Turner, 1989)</w:t>
-      </w:r>
-      <w:r>
-        <w:t xml:space="preserve">. </w:t>
-      </w:r>
-      <w:r>
-        <w:t>In field studies,</w:t>
-      </w:r>
-      <w:r>
-        <w:t xml:space="preserve"> grain </w:t>
-      </w:r>
-      <w:r>
-        <w:t>and extent are</w:t>
-      </w:r>
-      <w:r>
-        <w:t xml:space="preserve"> often defined relative to the organism</w:t>
-      </w:r>
-      <w:r>
-        <w:t>. Grain is often an individual or cluster of plants, and extent as a forest. Alternatively, they can be defined in absolute terms i.e. experimental plots. In both cases, these</w:t>
-      </w:r>
-      <w:r>
-        <w:t xml:space="preserve"> </w:t>
-      </w:r>
-      <w:r>
-        <w:t>two scale components are finite measures that limit</w:t>
-      </w:r>
-      <w:r>
-        <w:t xml:space="preserve"> experimental resolution </w:t>
-      </w:r>
-      <w:r>
-        <w:t xml:space="preserve">and therefore </w:t>
-      </w:r>
-      <w:r>
-        <w:t>define the deg</w:t>
-      </w:r>
-      <w:r>
-        <w:t>ree of generalization possible. I</w:t>
-      </w:r>
-      <w:r>
-        <w:t>t is not possible to infer patterns below measured grain size or above extent size (Wien, 1989)</w:t>
-      </w:r>
-      <w:r>
-        <w:t>. S</w:t>
-      </w:r>
-      <w:r>
-        <w:t xml:space="preserve">cale </w:t>
-      </w:r>
-      <w:r>
-        <w:t>of study</w:t>
-      </w:r>
-      <w:r>
-        <w:t xml:space="preserve"> has critical implications for applied ecology of plant-p</w:t>
-      </w:r>
-      <w:r>
-        <w:t>ollinator interactions</w:t>
-      </w:r>
-      <w:r>
-        <w:t xml:space="preserve"> </w:t>
-      </w:r>
-      <w:r>
-        <w:t>and to experimental design</w:t>
-      </w:r>
-      <w:r>
-        <w:t xml:space="preserve"> because t</w:t>
-      </w:r>
-      <w:r>
-        <w:t>he mobility of animal pollinators increases the scale over which</w:t>
-      </w:r>
-      <w:r>
-        <w:t xml:space="preserve"> plants interact </w:t>
-      </w:r>
-      <w:r>
-        <w:rPr>
-          <w:noProof/>
-        </w:rPr>
-        <w:t>(Moeller, 2004)</w:t>
-      </w:r>
-      <w:r>
-        <w:t xml:space="preserve">. </w:t>
-      </w:r>
-      <w:r>
-        <w:t>For example, s</w:t>
-      </w:r>
-      <w:r>
-        <w:t>ome attractive plants fac</w:t>
-      </w:r>
-      <w:r>
-        <w:t>ilitate their immediate neighbo</w:t>
-      </w:r>
-      <w:r>
-        <w:t xml:space="preserve">rs while competing with others over a larger spatial scale </w:t>
-      </w:r>
-      <w:r>
-        <w:rPr>
-          <w:noProof/>
-        </w:rPr>
-        <w:t>(Hegland and Kudo, 2014; Schmid et al., 2016)</w:t>
-      </w:r>
-      <w:r>
-        <w:t>.</w:t>
-      </w:r>
-      <w:r>
-        <w:t xml:space="preserve"> </w:t>
-      </w:r>
-      <w:r>
-        <w:t>Thus, a given</w:t>
-      </w:r>
-      <w:r>
-        <w:t xml:space="preserve"> scale can lead to erroneous conclusions when </w:t>
-      </w:r>
-      <w:r>
-        <w:t>generalizing.</w:t>
-      </w:r>
-    </w:p>
-    <w:p>
-      <w:pPr>
-        <w:spacing w:line="360" w:lineRule="auto"/>
-      </w:pPr>
-      <w:r>
-        <w:t xml:space="preserve">Although previously predicted to </w:t>
-      </w:r>
-      <w:r>
-        <w:t xml:space="preserve">be a rare phenomenon </w:t>
-      </w:r>
-      <w:r>
-        <w:rPr>
-          <w:noProof/>
-        </w:rPr>
-        <w:t>(Feldman et al., 2004)</w:t>
-      </w:r>
-      <w:r>
-        <w:t>, there has been an</w:t>
-      </w:r>
-      <w:r>
-        <w:t xml:space="preserve"> </w:t>
-      </w:r>
-      <w:r>
-        <w:t xml:space="preserve">increase in the publication of papers </w:t>
-      </w:r>
-      <w:r>
-        <w:t>report</w:t>
-      </w:r>
-      <w:r>
-        <w:t>ing facilitative interactions over the last three decades. Given this</w:t>
-      </w:r>
-      <w:r>
-        <w:t xml:space="preserve"> appa</w:t>
-      </w:r>
-      <w:r>
-        <w:t>rent prevalence</w:t>
-      </w:r>
-      <w:r>
-        <w:t xml:space="preserve"> a better understanding of the</w:t>
-      </w:r>
-      <w:r>
-        <w:t xml:space="preserve"> underlying</w:t>
-      </w:r>
-      <w:r>
-        <w:t xml:space="preserve"> mechanisms and potential outcomes of this interaction is needed.</w:t>
-      </w:r>
-      <w:r>
-        <w:t xml:space="preserve"> To this end, we conducted a formalized systematic review of the pollination facilitation liter</w:t>
-      </w:r>
-      <w:r>
-        <w:t xml:space="preserve">ature published. Using the literature, we developed a typology for the research and classified all studies </w:t>
-      </w:r>
-      <w:r>
-        <w:t xml:space="preserve">into </w:t>
-      </w:r>
-      <w:r>
-        <w:t>this conceptual framework</w:t>
-      </w:r>
-      <w:r>
-        <w:t xml:space="preserve">. </w:t>
-      </w:r>
-      <w:r>
-        <w:lastRenderedPageBreak/>
         <w:t xml:space="preserve">The synthetic framework visualizes all the pathways tested in the literature where plants induce a response in pollinators leading to an increase in fitness for another plant species (Figure 1) describing a total of seven </w:t>
       </w:r>
       <w:r>
@@ -5872,7 +6031,11 @@
         <w:t>(Laverty, 1992; Thomson, 1978)</w:t>
       </w:r>
       <w:r>
-        <w:t xml:space="preserve">. The traits that magnet species exhibit are those that make a plant attractive to pollinators such as showy displays </w:t>
+        <w:t xml:space="preserve">. The traits </w:t>
+      </w:r>
+      <w:r>
+        <w:lastRenderedPageBreak/>
+        <w:t xml:space="preserve">that magnet species exhibit are those that make a plant attractive to pollinators such as showy displays </w:t>
       </w:r>
       <w:r>
         <w:rPr>
@@ -5887,256 +6050,249 @@
         <w:rPr>
           <w:noProof/>
         </w:rPr>
-        <w:t xml:space="preserve">(Johnson et al., </w:t>
+        <w:t>(Johnson et al., 2003)</w:t>
+      </w:r>
+      <w:r>
+        <w:t xml:space="preserve">. The magnet species effect is not exclusively related to resources. For example, the sexually deceptive orchid </w:t>
+      </w:r>
+      <w:r>
+        <w:rPr>
+          <w:i/>
+        </w:rPr>
+        <w:t>Ophrys fusca</w:t>
+      </w:r>
+      <w:r>
+        <w:t xml:space="preserve"> acts as a magnet for a rewarding iris </w:t>
       </w:r>
       <w:r>
         <w:rPr>
           <w:noProof/>
         </w:rPr>
+        <w:t>(Pellegrino et al., 2016)</w:t>
+      </w:r>
+      <w:r>
+        <w:t xml:space="preserve"> and tall-scaped </w:t>
+      </w:r>
+      <w:r>
+        <w:rPr>
+          <w:i/>
+        </w:rPr>
+        <w:t xml:space="preserve">Primula </w:t>
+      </w:r>
+      <w:r>
+        <w:rPr>
+          <w:i/>
+        </w:rPr>
+        <w:t xml:space="preserve">farinosa </w:t>
+      </w:r>
+      <w:r>
+        <w:t xml:space="preserve">facilitate their short-scaped morphs </w:t>
+      </w:r>
+      <w:r>
+        <w:rPr>
+          <w:noProof/>
+        </w:rPr>
+        <w:t>(Toräng et al., 2006)</w:t>
+      </w:r>
+      <w:r>
+        <w:t>.</w:t>
+      </w:r>
+      <w:r>
+        <w:rPr>
+          <w:i/>
+        </w:rPr>
+        <w:t xml:space="preserve"> </w:t>
+      </w:r>
+      <w:r>
+        <w:t xml:space="preserve">In mimicry systems, less attractive plant species improve their fitness by mimicking a more preferred species (reviewed by </w:t>
+      </w:r>
+      <w:r>
+        <w:rPr>
+          <w:noProof/>
+        </w:rPr>
+        <w:t>Jersáková et al., 2009).</w:t>
+      </w:r>
+      <w:r>
+        <w:t xml:space="preserve"> In these cases, the trait is the resemblance to the model species. It can include mimicry of overall floral morphology </w:t>
+      </w:r>
+      <w:r>
+        <w:rPr>
+          <w:noProof/>
+        </w:rPr>
+        <w:t>(Carmona-Díaz and García-Franco, 2008)</w:t>
+      </w:r>
+      <w:r>
+        <w:t xml:space="preserve">, UV reflectance </w:t>
+      </w:r>
+      <w:r>
+        <w:rPr>
+          <w:noProof/>
+        </w:rPr>
+        <w:t>(Peter and Johnson, 2008)</w:t>
+      </w:r>
+      <w:r>
+        <w:t xml:space="preserve">, UV spectra and nectar content </w:t>
+      </w:r>
+      <w:r>
+        <w:rPr>
+          <w:noProof/>
+        </w:rPr>
+        <w:t>(Benitez-Vieyra et al., 2007)</w:t>
+      </w:r>
+      <w:r>
+        <w:t xml:space="preserve">. Facilitation due to the magnet species effect and mimicry is not commonly separated, and the degree of resemblance between the species is the major difference between these mechanisms </w:t>
+      </w:r>
+      <w:r>
+        <w:rPr>
+          <w:noProof/>
+        </w:rPr>
+        <w:t>(Carmona-Díaz and García-Franco, 2008)</w:t>
+      </w:r>
+      <w:r>
+        <w:t>. In both cases, the addition of another plant increases pollinator attraction disproportionate to the size of a display increase.</w:t>
+      </w:r>
+    </w:p>
+    <w:p>
+      <w:pPr>
+        <w:spacing w:line="360" w:lineRule="auto"/>
+      </w:pPr>
+      <w:r>
+        <w:t xml:space="preserve">Facilitation can occur when plants growing together increase their combined floral display size by co-blooming </w:t>
+      </w:r>
+      <w:r>
+        <w:rPr>
+          <w:noProof/>
+        </w:rPr>
+        <w:t>(Feldman, 2006; Thomson, 1981)</w:t>
+      </w:r>
+      <w:r>
+        <w:t>.</w:t>
+      </w:r>
+      <w:r>
+        <w:t xml:space="preserve"> </w:t>
+      </w:r>
+      <w:r>
+        <w:t xml:space="preserve">Many pollinators forage optimally </w:t>
+      </w:r>
+      <w:r>
+        <w:rPr>
+          <w:noProof/>
+        </w:rPr>
+        <w:t>(Pyke et al., 1977)</w:t>
+      </w:r>
+      <w:r>
+        <w:t xml:space="preserve">, and the nectar and pollen content of flowers influences their foraging decisions </w:t>
+      </w:r>
+      <w:r>
+        <w:rPr>
+          <w:noProof/>
+        </w:rPr>
+        <w:t>(Heinrich and Raven, 1972; Real, 1981)</w:t>
+      </w:r>
+      <w:r>
+        <w:t xml:space="preserve">. This leads to pollinators preferentially visiting larger displays </w:t>
+      </w:r>
+      <w:r>
+        <w:rPr>
+          <w:noProof/>
+        </w:rPr>
+        <w:t>(Chittka and Thomson, 2001; Thomson, 1981)</w:t>
+      </w:r>
+      <w:r>
+        <w:t xml:space="preserve">. There are two major ways to describe the size of a floral display: density i.e. the interplant distance and abundance, the total number of individuals </w:t>
+      </w:r>
+      <w:r>
+        <w:rPr>
+          <w:noProof/>
+        </w:rPr>
+        <w:t>(Kunin, 1997)</w:t>
+      </w:r>
+      <w:r>
+        <w:t xml:space="preserve">. </w:t>
+      </w:r>
+      <w:r>
+        <w:t xml:space="preserve">Patch area and floral density interact to determine attractiveness for pollinators </w:t>
+      </w:r>
+      <w:r>
+        <w:rPr>
+          <w:noProof/>
+        </w:rPr>
+        <w:t>(Thomson, 1981)</w:t>
+      </w:r>
+      <w:r>
+        <w:t>. However, in many studies abundance and density are unavoidably confounded. P</w:t>
+      </w:r>
+      <w:r>
+        <w:t>ollinator responses</w:t>
+      </w:r>
+      <w:r>
+        <w:t xml:space="preserve"> to floral display size are density-dependent</w:t>
+      </w:r>
+      <w:r>
+        <w:t xml:space="preserve"> (</w:t>
+      </w:r>
+      <w:r>
+        <w:t xml:space="preserve">reviewed by </w:t>
+      </w:r>
+      <w:r>
+        <w:t>Feldman, 2006).</w:t>
+      </w:r>
+      <w:r>
+        <w:t xml:space="preserve"> </w:t>
+      </w:r>
+      <w:r>
+        <w:t>Per flower visitation</w:t>
+      </w:r>
+      <w:r>
+        <w:t xml:space="preserve"> rates are expected to increase</w:t>
+      </w:r>
+      <w:r>
+        <w:t xml:space="preserve"> with floral density until pollinators become ‘saturated’ by the overabundance of floral resources leading to a</w:t>
+      </w:r>
+      <w:r>
+        <w:t xml:space="preserve"> </w:t>
+      </w:r>
+      <w:r>
+        <w:t>shift from facilitation</w:t>
+      </w:r>
+      <w:r>
+        <w:t xml:space="preserve"> to competition between plants (Rathcke, 1983). Pollinator densities mediate the shifting point </w:t>
+      </w:r>
+      <w:r>
+        <w:rPr>
+          <w:noProof/>
+        </w:rPr>
+        <w:t>(Ye et al., 2013)</w:t>
+      </w:r>
+      <w:r>
+        <w:t xml:space="preserve">. </w:t>
+      </w:r>
+    </w:p>
+    <w:p>
+      <w:pPr>
+        <w:spacing w:line="360" w:lineRule="auto"/>
+      </w:pPr>
+      <w:r>
+        <w:t xml:space="preserve">When plants co-bloom, the increase in floral diversity can lead to improved pollination services by offering complementary resources to foragers (i.e. both pollen and nectar) or via sampling effort: more diverse displays may attract more diverse pollinators </w:t>
+      </w:r>
+      <w:r>
+        <w:rPr>
+          <w:noProof/>
+        </w:rPr>
+        <w:t>(Ghazoul, 2006)</w:t>
+      </w:r>
+      <w:r>
+        <w:t xml:space="preserve">, leading to the attraction of more effective pollinators. The umbrella term apparent </w:t>
+      </w:r>
+      <w:r>
+        <w:t>p</w:t>
+      </w:r>
+      <w:r>
+        <w:t xml:space="preserve">ollination support includes </w:t>
+      </w:r>
+      <w:r>
         <w:lastRenderedPageBreak/>
-        <w:t>2003)</w:t>
-      </w:r>
-      <w:r>
-        <w:t xml:space="preserve">. The magnet species effect is not exclusively related to resources. For example, the sexually deceptive orchid </w:t>
-      </w:r>
-      <w:r>
-        <w:rPr>
-          <w:i/>
-        </w:rPr>
-        <w:t>Ophrys fusca</w:t>
-      </w:r>
-      <w:r>
-        <w:t xml:space="preserve"> acts as a magnet for a rewarding iris </w:t>
-      </w:r>
-      <w:r>
-        <w:rPr>
-          <w:noProof/>
-        </w:rPr>
-        <w:t>(Pellegrino et al., 2016)</w:t>
-      </w:r>
-      <w:r>
-        <w:t xml:space="preserve"> and tall-scaped </w:t>
-      </w:r>
-      <w:r>
-        <w:rPr>
-          <w:i/>
-        </w:rPr>
-        <w:t xml:space="preserve">Primula </w:t>
-      </w:r>
-      <w:r>
-        <w:rPr>
-          <w:i/>
-        </w:rPr>
-        <w:t xml:space="preserve">farinosa </w:t>
-      </w:r>
-      <w:r>
-        <w:t xml:space="preserve">facilitate their short-scaped morphs </w:t>
-      </w:r>
-      <w:r>
-        <w:rPr>
-          <w:noProof/>
-        </w:rPr>
-        <w:t>(Toräng et al., 2006)</w:t>
-      </w:r>
-      <w:r>
-        <w:t>.</w:t>
-      </w:r>
-      <w:r>
-        <w:rPr>
-          <w:i/>
-        </w:rPr>
-        <w:t xml:space="preserve"> </w:t>
-      </w:r>
-      <w:r>
-        <w:t xml:space="preserve">In mimicry systems, less attractive plant species improve their fitness by mimicking a more preferred species (reviewed by </w:t>
-      </w:r>
-      <w:r>
-        <w:rPr>
-          <w:noProof/>
-        </w:rPr>
-        <w:t>Jersáková et al., 2009).</w:t>
-      </w:r>
-      <w:r>
-        <w:t xml:space="preserve"> In these cases, the trait is the resemblance to the model species. It can include mimicry of overall floral morphology </w:t>
-      </w:r>
-      <w:r>
-        <w:rPr>
-          <w:noProof/>
-        </w:rPr>
-        <w:t>(Carmona-Díaz and García-Franco, 2008)</w:t>
-      </w:r>
-      <w:r>
-        <w:t xml:space="preserve">, UV reflectance </w:t>
-      </w:r>
-      <w:r>
-        <w:rPr>
-          <w:noProof/>
-        </w:rPr>
-        <w:t>(Peter and Johnson, 2008)</w:t>
-      </w:r>
-      <w:r>
-        <w:t xml:space="preserve">, UV spectra and nectar content </w:t>
-      </w:r>
-      <w:r>
-        <w:rPr>
-          <w:noProof/>
-        </w:rPr>
-        <w:t>(Benitez-Vieyra et al., 2007)</w:t>
-      </w:r>
-      <w:r>
-        <w:t xml:space="preserve">. Facilitation due to the magnet species effect and mimicry is not commonly separated, and the degree of resemblance between the species is the major difference between these mechanisms </w:t>
-      </w:r>
-      <w:r>
-        <w:rPr>
-          <w:noProof/>
-        </w:rPr>
-        <w:t>(Carmona-Díaz and García-Franco, 2008)</w:t>
-      </w:r>
-      <w:r>
-        <w:t>. In both cases, the addition of another plant increases pollinator attraction disproportionate to the size of a display increase.</w:t>
-      </w:r>
-    </w:p>
-    <w:p>
-      <w:pPr>
-        <w:spacing w:line="360" w:lineRule="auto"/>
-      </w:pPr>
-      <w:r>
-        <w:t xml:space="preserve">Facilitation can occur when plants growing together increase their combined floral display size by co-blooming </w:t>
-      </w:r>
-      <w:r>
-        <w:rPr>
-          <w:noProof/>
-        </w:rPr>
-        <w:t>(Feldman, 2006; Thomson, 1981)</w:t>
-      </w:r>
-      <w:r>
-        <w:t>.</w:t>
-      </w:r>
-      <w:r>
-        <w:t xml:space="preserve"> </w:t>
-      </w:r>
-      <w:r>
-        <w:t xml:space="preserve">Many pollinators forage optimally </w:t>
-      </w:r>
-      <w:r>
-        <w:rPr>
-          <w:noProof/>
-        </w:rPr>
-        <w:t>(Pyke et al., 1977)</w:t>
-      </w:r>
-      <w:r>
-        <w:t xml:space="preserve">, and the nectar and pollen content of flowers influences their foraging decisions </w:t>
-      </w:r>
-      <w:r>
-        <w:rPr>
-          <w:noProof/>
-        </w:rPr>
-        <w:t>(Heinrich and Raven, 1972; Real, 1981)</w:t>
-      </w:r>
-      <w:r>
-        <w:t xml:space="preserve">. This leads to pollinators preferentially visiting larger displays </w:t>
-      </w:r>
-      <w:r>
-        <w:rPr>
-          <w:noProof/>
-        </w:rPr>
-        <w:t>(Chittka and Thomson, 2001; Thomson, 1981)</w:t>
-      </w:r>
-      <w:r>
-        <w:t xml:space="preserve">. There are two major ways to describe the size of a floral display: density i.e. the interplant distance and abundance, the total number of individuals </w:t>
-      </w:r>
-      <w:r>
-        <w:rPr>
-          <w:noProof/>
-        </w:rPr>
-        <w:t>(Kunin, 1997)</w:t>
-      </w:r>
-      <w:r>
-        <w:t xml:space="preserve">. </w:t>
-      </w:r>
-      <w:r>
-        <w:t xml:space="preserve">Patch area and floral density interact to determine attractiveness for pollinators </w:t>
-      </w:r>
-      <w:r>
-        <w:rPr>
-          <w:noProof/>
-        </w:rPr>
-        <w:t>(Thomson, 1981)</w:t>
-      </w:r>
-      <w:r>
-        <w:t>. However, in many studies abundance and density are unavoidably confounded. P</w:t>
-      </w:r>
-      <w:r>
-        <w:t>ollinator responses</w:t>
-      </w:r>
-      <w:r>
-        <w:t xml:space="preserve"> to floral display size are density-dependent</w:t>
-      </w:r>
-      <w:r>
-        <w:t xml:space="preserve"> (</w:t>
-      </w:r>
-      <w:r>
-        <w:t xml:space="preserve">reviewed by </w:t>
-      </w:r>
-      <w:r>
-        <w:t>Feldman, 2006).</w:t>
-      </w:r>
-      <w:r>
-        <w:t xml:space="preserve"> </w:t>
-      </w:r>
-      <w:r>
-        <w:t>Per flower visitation</w:t>
-      </w:r>
-      <w:r>
-        <w:t xml:space="preserve"> rates are expected to increase</w:t>
-      </w:r>
-      <w:r>
-        <w:t xml:space="preserve"> with floral density until pollinators become ‘saturated’ by the overabundance of floral resources leading to a</w:t>
-      </w:r>
-      <w:r>
-        <w:t xml:space="preserve"> </w:t>
-      </w:r>
-      <w:r>
-        <w:t>shift from facilitation</w:t>
-      </w:r>
-      <w:r>
-        <w:t xml:space="preserve"> to competition between plants (Rathcke, 1983). Pollinator densities mediate the shifting point </w:t>
-      </w:r>
-      <w:r>
-        <w:rPr>
-          <w:noProof/>
-        </w:rPr>
-        <w:t>(Ye et al., 2013)</w:t>
-      </w:r>
-      <w:r>
-        <w:t xml:space="preserve">. </w:t>
-      </w:r>
-    </w:p>
-    <w:p>
-      <w:pPr>
-        <w:spacing w:line="360" w:lineRule="auto"/>
-      </w:pPr>
-      <w:r>
-        <w:t xml:space="preserve">When plants co-bloom, the increase in floral diversity can lead to improved pollination services by offering complementary resources to foragers (i.e. both pollen and nectar) or via sampling effort: more diverse displays may attract more diverse pollinators </w:t>
-      </w:r>
-      <w:r>
-        <w:rPr>
-          <w:noProof/>
-        </w:rPr>
-        <w:t>(Ghazoul, 2006)</w:t>
-      </w:r>
-      <w:r>
-        <w:t xml:space="preserve">, leading to the attraction of more effective pollinators. The umbrella term apparent </w:t>
-      </w:r>
-      <w:r>
-        <w:t>p</w:t>
-      </w:r>
-      <w:r>
-        <w:t xml:space="preserve">ollination support includes all mechanisms for which co-blooming is not required. Sequential mutualisms arise when earlier blooming plants facilitate later blooming plants by increasing local pollinator abundance, or </w:t>
-      </w:r>
-      <w:r>
-        <w:lastRenderedPageBreak/>
-        <w:t xml:space="preserve">improving population longevity or stability </w:t>
+        <w:t xml:space="preserve">all mechanisms for which co-blooming is not required. Sequential mutualisms arise when earlier blooming plants facilitate later blooming plants by increasing local pollinator abundance, or improving population longevity or stability </w:t>
       </w:r>
       <w:r>
         <w:rPr>
@@ -10389,7 +10545,7 @@
                     </a:ln>
                     <a:extLst>
                       <a:ext uri="{53640926-AAD7-44d8-BBD7-CCE9431645EC}">
-                        <a14:shadowObscured xmlns="" xmlns:mo="http://schemas.microsoft.com/office/mac/office/2008/main" xmlns:mv="urn:schemas-microsoft-com:mac:vml" xmlns:o="urn:schemas-microsoft-com:office:office" xmlns:v="urn:schemas-microsoft-com:vml" xmlns:w10="urn:schemas-microsoft-com:office:word" xmlns:w="http://schemas.openxmlformats.org/wordprocessingml/2006/main" xmlns:a14="http://schemas.microsoft.com/office/drawing/2010/main"/>
+                        <a14:shadowObscured xmlns:a14="http://schemas.microsoft.com/office/drawing/2010/main" xmlns:w="http://schemas.openxmlformats.org/wordprocessingml/2006/main" xmlns:w10="urn:schemas-microsoft-com:office:word" xmlns:v="urn:schemas-microsoft-com:vml" xmlns:o="urn:schemas-microsoft-com:office:office" xmlns:mv="urn:schemas-microsoft-com:mac:vml" xmlns:mo="http://schemas.microsoft.com/office/mac/office/2008/main" xmlns=""/>
                       </a:ext>
                     </a:extLst>
                   </pic:spPr>
@@ -11026,12 +11182,12 @@
                         <a:effectLst/>
                         <a:extLst>
                           <a:ext uri="{909E8E84-426E-40dd-AFC4-6F175D3DCCD1}">
-                            <a14:hiddenFill xmlns="" xmlns:mo="http://schemas.microsoft.com/office/mac/office/2008/main" xmlns:mv="urn:schemas-microsoft-com:mac:vml" xmlns:o="urn:schemas-microsoft-com:office:office" xmlns:v="urn:schemas-microsoft-com:vml" xmlns:w10="urn:schemas-microsoft-com:office:word" xmlns:w="http://schemas.openxmlformats.org/wordprocessingml/2006/main" xmlns:a14="http://schemas.microsoft.com/office/drawing/2010/main">
+                            <a14:hiddenFill xmlns:a14="http://schemas.microsoft.com/office/drawing/2010/main" xmlns:w="http://schemas.openxmlformats.org/wordprocessingml/2006/main" xmlns:w10="urn:schemas-microsoft-com:office:word" xmlns:v="urn:schemas-microsoft-com:vml" xmlns:o="urn:schemas-microsoft-com:office:office" xmlns:mv="urn:schemas-microsoft-com:mac:vml" xmlns:mo="http://schemas.microsoft.com/office/mac/office/2008/main" xmlns="">
                               <a:noFill/>
                             </a14:hiddenFill>
                           </a:ext>
                           <a:ext uri="{AF507438-7753-43e0-B8FC-AC1667EBCBE1}">
-                            <a14:hiddenEffects xmlns="" xmlns:mo="http://schemas.microsoft.com/office/mac/office/2008/main" xmlns:mv="urn:schemas-microsoft-com:mac:vml" xmlns:o="urn:schemas-microsoft-com:office:office" xmlns:v="urn:schemas-microsoft-com:vml" xmlns:w10="urn:schemas-microsoft-com:office:word" xmlns:w="http://schemas.openxmlformats.org/wordprocessingml/2006/main" xmlns:a14="http://schemas.microsoft.com/office/drawing/2010/main">
+                            <a14:hiddenEffects xmlns:a14="http://schemas.microsoft.com/office/drawing/2010/main" xmlns:w="http://schemas.openxmlformats.org/wordprocessingml/2006/main" xmlns:w10="urn:schemas-microsoft-com:office:word" xmlns:v="urn:schemas-microsoft-com:vml" xmlns:o="urn:schemas-microsoft-com:office:office" xmlns:mv="urn:schemas-microsoft-com:mac:vml" xmlns:mo="http://schemas.microsoft.com/office/mac/office/2008/main" xmlns="">
                               <a:effectLst>
                                 <a:outerShdw dist="35921" dir="2700000" algn="ctr" rotWithShape="0">
                                   <a:srgbClr val="CCCCCC"/>
@@ -11115,12 +11271,12 @@
                         <a:effectLst/>
                         <a:extLst>
                           <a:ext uri="{909E8E84-426E-40dd-AFC4-6F175D3DCCD1}">
-                            <a14:hiddenFill xmlns="" xmlns:mo="http://schemas.microsoft.com/office/mac/office/2008/main" xmlns:mv="urn:schemas-microsoft-com:mac:vml" xmlns:o="urn:schemas-microsoft-com:office:office" xmlns:v="urn:schemas-microsoft-com:vml" xmlns:w10="urn:schemas-microsoft-com:office:word" xmlns:w="http://schemas.openxmlformats.org/wordprocessingml/2006/main" xmlns:a14="http://schemas.microsoft.com/office/drawing/2010/main">
+                            <a14:hiddenFill xmlns:a14="http://schemas.microsoft.com/office/drawing/2010/main" xmlns:w="http://schemas.openxmlformats.org/wordprocessingml/2006/main" xmlns:w10="urn:schemas-microsoft-com:office:word" xmlns:v="urn:schemas-microsoft-com:vml" xmlns:o="urn:schemas-microsoft-com:office:office" xmlns:mv="urn:schemas-microsoft-com:mac:vml" xmlns:mo="http://schemas.microsoft.com/office/mac/office/2008/main" xmlns="">
                               <a:noFill/>
                             </a14:hiddenFill>
                           </a:ext>
                           <a:ext uri="{AF507438-7753-43e0-B8FC-AC1667EBCBE1}">
-                            <a14:hiddenEffects xmlns="" xmlns:mo="http://schemas.microsoft.com/office/mac/office/2008/main" xmlns:mv="urn:schemas-microsoft-com:mac:vml" xmlns:o="urn:schemas-microsoft-com:office:office" xmlns:v="urn:schemas-microsoft-com:vml" xmlns:w10="urn:schemas-microsoft-com:office:word" xmlns:w="http://schemas.openxmlformats.org/wordprocessingml/2006/main" xmlns:a14="http://schemas.microsoft.com/office/drawing/2010/main">
+                            <a14:hiddenEffects xmlns:a14="http://schemas.microsoft.com/office/drawing/2010/main" xmlns:w="http://schemas.openxmlformats.org/wordprocessingml/2006/main" xmlns:w10="urn:schemas-microsoft-com:office:word" xmlns:v="urn:schemas-microsoft-com:vml" xmlns:o="urn:schemas-microsoft-com:office:office" xmlns:mv="urn:schemas-microsoft-com:mac:vml" xmlns:mo="http://schemas.microsoft.com/office/mac/office/2008/main" xmlns="">
                               <a:effectLst>
                                 <a:outerShdw dist="35921" dir="2700000" algn="ctr" rotWithShape="0">
                                   <a:srgbClr val="CCCCCC"/>
@@ -11965,12 +12121,12 @@
                         <a:effectLst/>
                         <a:extLst>
                           <a:ext uri="{909E8E84-426E-40dd-AFC4-6F175D3DCCD1}">
-                            <a14:hiddenFill xmlns="" xmlns:mo="http://schemas.microsoft.com/office/mac/office/2008/main" xmlns:mv="urn:schemas-microsoft-com:mac:vml" xmlns:o="urn:schemas-microsoft-com:office:office" xmlns:v="urn:schemas-microsoft-com:vml" xmlns:w10="urn:schemas-microsoft-com:office:word" xmlns:w="http://schemas.openxmlformats.org/wordprocessingml/2006/main" xmlns:a14="http://schemas.microsoft.com/office/drawing/2010/main">
+                            <a14:hiddenFill xmlns:a14="http://schemas.microsoft.com/office/drawing/2010/main" xmlns:w="http://schemas.openxmlformats.org/wordprocessingml/2006/main" xmlns:w10="urn:schemas-microsoft-com:office:word" xmlns:v="urn:schemas-microsoft-com:vml" xmlns:o="urn:schemas-microsoft-com:office:office" xmlns:mv="urn:schemas-microsoft-com:mac:vml" xmlns:mo="http://schemas.microsoft.com/office/mac/office/2008/main" xmlns="">
                               <a:noFill/>
                             </a14:hiddenFill>
                           </a:ext>
                           <a:ext uri="{AF507438-7753-43e0-B8FC-AC1667EBCBE1}">
-                            <a14:hiddenEffects xmlns="" xmlns:mo="http://schemas.microsoft.com/office/mac/office/2008/main" xmlns:mv="urn:schemas-microsoft-com:mac:vml" xmlns:o="urn:schemas-microsoft-com:office:office" xmlns:v="urn:schemas-microsoft-com:vml" xmlns:w10="urn:schemas-microsoft-com:office:word" xmlns:w="http://schemas.openxmlformats.org/wordprocessingml/2006/main" xmlns:a14="http://schemas.microsoft.com/office/drawing/2010/main">
+                            <a14:hiddenEffects xmlns:a14="http://schemas.microsoft.com/office/drawing/2010/main" xmlns:w="http://schemas.openxmlformats.org/wordprocessingml/2006/main" xmlns:w10="urn:schemas-microsoft-com:office:word" xmlns:v="urn:schemas-microsoft-com:vml" xmlns:o="urn:schemas-microsoft-com:office:office" xmlns:mv="urn:schemas-microsoft-com:mac:vml" xmlns:mo="http://schemas.microsoft.com/office/mac/office/2008/main" xmlns="">
                               <a:effectLst>
                                 <a:outerShdw dist="35921" dir="2700000" algn="ctr" rotWithShape="0">
                                   <a:srgbClr val="CCCCCC"/>
@@ -12606,12 +12762,12 @@
                         <a:effectLst/>
                         <a:extLst>
                           <a:ext uri="{909E8E84-426E-40dd-AFC4-6F175D3DCCD1}">
-                            <a14:hiddenFill xmlns="" xmlns:mo="http://schemas.microsoft.com/office/mac/office/2008/main" xmlns:mv="urn:schemas-microsoft-com:mac:vml" xmlns:o="urn:schemas-microsoft-com:office:office" xmlns:v="urn:schemas-microsoft-com:vml" xmlns:w10="urn:schemas-microsoft-com:office:word" xmlns:w="http://schemas.openxmlformats.org/wordprocessingml/2006/main" xmlns:a14="http://schemas.microsoft.com/office/drawing/2010/main">
+                            <a14:hiddenFill xmlns:a14="http://schemas.microsoft.com/office/drawing/2010/main" xmlns:w="http://schemas.openxmlformats.org/wordprocessingml/2006/main" xmlns:w10="urn:schemas-microsoft-com:office:word" xmlns:v="urn:schemas-microsoft-com:vml" xmlns:o="urn:schemas-microsoft-com:office:office" xmlns:mv="urn:schemas-microsoft-com:mac:vml" xmlns:mo="http://schemas.microsoft.com/office/mac/office/2008/main" xmlns="">
                               <a:noFill/>
                             </a14:hiddenFill>
                           </a:ext>
                           <a:ext uri="{AF507438-7753-43e0-B8FC-AC1667EBCBE1}">
-                            <a14:hiddenEffects xmlns="" xmlns:mo="http://schemas.microsoft.com/office/mac/office/2008/main" xmlns:mv="urn:schemas-microsoft-com:mac:vml" xmlns:o="urn:schemas-microsoft-com:office:office" xmlns:v="urn:schemas-microsoft-com:vml" xmlns:w10="urn:schemas-microsoft-com:office:word" xmlns:w="http://schemas.openxmlformats.org/wordprocessingml/2006/main" xmlns:a14="http://schemas.microsoft.com/office/drawing/2010/main">
+                            <a14:hiddenEffects xmlns:a14="http://schemas.microsoft.com/office/drawing/2010/main" xmlns:w="http://schemas.openxmlformats.org/wordprocessingml/2006/main" xmlns:w10="urn:schemas-microsoft-com:office:word" xmlns:v="urn:schemas-microsoft-com:vml" xmlns:o="urn:schemas-microsoft-com:office:office" xmlns:mv="urn:schemas-microsoft-com:mac:vml" xmlns:mo="http://schemas.microsoft.com/office/mac/office/2008/main" xmlns="">
                               <a:effectLst>
                                 <a:outerShdw dist="35921" dir="2700000" algn="ctr" rotWithShape="0">
                                   <a:srgbClr val="CCCCCC"/>
@@ -12693,12 +12849,12 @@
                         <a:effectLst/>
                         <a:extLst>
                           <a:ext uri="{909E8E84-426E-40dd-AFC4-6F175D3DCCD1}">
-                            <a14:hiddenFill xmlns="" xmlns:mo="http://schemas.microsoft.com/office/mac/office/2008/main" xmlns:mv="urn:schemas-microsoft-com:mac:vml" xmlns:o="urn:schemas-microsoft-com:office:office" xmlns:v="urn:schemas-microsoft-com:vml" xmlns:w10="urn:schemas-microsoft-com:office:word" xmlns:w="http://schemas.openxmlformats.org/wordprocessingml/2006/main" xmlns:a14="http://schemas.microsoft.com/office/drawing/2010/main">
+                            <a14:hiddenFill xmlns:a14="http://schemas.microsoft.com/office/drawing/2010/main" xmlns:w="http://schemas.openxmlformats.org/wordprocessingml/2006/main" xmlns:w10="urn:schemas-microsoft-com:office:word" xmlns:v="urn:schemas-microsoft-com:vml" xmlns:o="urn:schemas-microsoft-com:office:office" xmlns:mv="urn:schemas-microsoft-com:mac:vml" xmlns:mo="http://schemas.microsoft.com/office/mac/office/2008/main" xmlns="">
                               <a:noFill/>
                             </a14:hiddenFill>
                           </a:ext>
                           <a:ext uri="{AF507438-7753-43e0-B8FC-AC1667EBCBE1}">
-                            <a14:hiddenEffects xmlns="" xmlns:mo="http://schemas.microsoft.com/office/mac/office/2008/main" xmlns:mv="urn:schemas-microsoft-com:mac:vml" xmlns:o="urn:schemas-microsoft-com:office:office" xmlns:v="urn:schemas-microsoft-com:vml" xmlns:w10="urn:schemas-microsoft-com:office:word" xmlns:w="http://schemas.openxmlformats.org/wordprocessingml/2006/main" xmlns:a14="http://schemas.microsoft.com/office/drawing/2010/main">
+                            <a14:hiddenEffects xmlns:a14="http://schemas.microsoft.com/office/drawing/2010/main" xmlns:w="http://schemas.openxmlformats.org/wordprocessingml/2006/main" xmlns:w10="urn:schemas-microsoft-com:office:word" xmlns:v="urn:schemas-microsoft-com:vml" xmlns:o="urn:schemas-microsoft-com:office:office" xmlns:mv="urn:schemas-microsoft-com:mac:vml" xmlns:mo="http://schemas.microsoft.com/office/mac/office/2008/main" xmlns="">
                               <a:effectLst>
                                 <a:outerShdw dist="35921" dir="2700000" algn="ctr" rotWithShape="0">
                                   <a:srgbClr val="CCCCCC"/>
@@ -13483,12 +13639,12 @@
                         <a:effectLst/>
                         <a:extLst>
                           <a:ext uri="{909E8E84-426E-40dd-AFC4-6F175D3DCCD1}">
-                            <a14:hiddenFill xmlns="" xmlns:mo="http://schemas.microsoft.com/office/mac/office/2008/main" xmlns:mv="urn:schemas-microsoft-com:mac:vml" xmlns:o="urn:schemas-microsoft-com:office:office" xmlns:v="urn:schemas-microsoft-com:vml" xmlns:w10="urn:schemas-microsoft-com:office:word" xmlns:w="http://schemas.openxmlformats.org/wordprocessingml/2006/main" xmlns:a14="http://schemas.microsoft.com/office/drawing/2010/main">
+                            <a14:hiddenFill xmlns:a14="http://schemas.microsoft.com/office/drawing/2010/main" xmlns:w="http://schemas.openxmlformats.org/wordprocessingml/2006/main" xmlns:w10="urn:schemas-microsoft-com:office:word" xmlns:v="urn:schemas-microsoft-com:vml" xmlns:o="urn:schemas-microsoft-com:office:office" xmlns:mv="urn:schemas-microsoft-com:mac:vml" xmlns:mo="http://schemas.microsoft.com/office/mac/office/2008/main" xmlns="">
                               <a:noFill/>
                             </a14:hiddenFill>
                           </a:ext>
                           <a:ext uri="{AF507438-7753-43e0-B8FC-AC1667EBCBE1}">
-                            <a14:hiddenEffects xmlns="" xmlns:mo="http://schemas.microsoft.com/office/mac/office/2008/main" xmlns:mv="urn:schemas-microsoft-com:mac:vml" xmlns:o="urn:schemas-microsoft-com:office:office" xmlns:v="urn:schemas-microsoft-com:vml" xmlns:w10="urn:schemas-microsoft-com:office:word" xmlns:w="http://schemas.openxmlformats.org/wordprocessingml/2006/main" xmlns:a14="http://schemas.microsoft.com/office/drawing/2010/main">
+                            <a14:hiddenEffects xmlns:a14="http://schemas.microsoft.com/office/drawing/2010/main" xmlns:w="http://schemas.openxmlformats.org/wordprocessingml/2006/main" xmlns:w10="urn:schemas-microsoft-com:office:word" xmlns:v="urn:schemas-microsoft-com:vml" xmlns:o="urn:schemas-microsoft-com:office:office" xmlns:mv="urn:schemas-microsoft-com:mac:vml" xmlns:mo="http://schemas.microsoft.com/office/mac/office/2008/main" xmlns="">
                               <a:effectLst>
                                 <a:outerShdw dist="35921" dir="2700000" algn="ctr" rotWithShape="0">
                                   <a:srgbClr val="CCCCCC"/>
@@ -20012,7 +20168,13 @@
         <w:t xml:space="preserve"> </w:t>
       </w:r>
       <w:r>
-        <w:t xml:space="preserve">within a diverse shrub and succulent desert scrub ecosystem, located in the Mojave National Preserve. </w:t>
+        <w:t>within a diverse shrub and s</w:t>
+      </w:r>
+      <w:r>
+        <w:t>ucculent desert scrub ecosystem</w:t>
+      </w:r>
+      <w:r>
+        <w:t xml:space="preserve"> located in the Mojave National Preserve. </w:t>
       </w:r>
       <w:r>
         <w:t>First, we conducted a systematic review of the pollinator-mediated facilitation literature. We</w:t>
@@ -20630,7 +20792,10 @@
         <w:spacing w:line="360" w:lineRule="auto"/>
       </w:pPr>
       <w:r>
-        <w:t>Link work to a couple of recent papers.</w:t>
+        <w:t>Link wo</w:t>
+      </w:r>
+      <w:r>
+        <w:t>rk to a couple of recent papers:</w:t>
       </w:r>
     </w:p>
     <w:p>
@@ -20638,6 +20803,148 @@
         <w:spacing w:line="360" w:lineRule="auto"/>
       </w:pPr>
       <w:r>
+        <w:t>Urbanization</w:t>
+      </w:r>
+    </w:p>
+    <w:p>
+      <w:pPr>
+        <w:spacing w:after="0" w:line="240" w:lineRule="auto"/>
+        <w:rPr>
+          <w:rFonts w:eastAsia="Times New Roman"/>
+        </w:rPr>
+      </w:pPr>
+      <w:r>
+        <w:rPr>
+          <w:rFonts w:eastAsia="Times New Roman"/>
+        </w:rPr>
+        <w:t xml:space="preserve">Fitch, G. M. (2017). Urbanization-mediated context dependence in the effect of floral neighborhood on pollinator visitation. </w:t>
+      </w:r>
+      <w:r>
+        <w:rPr>
+          <w:rFonts w:eastAsia="Times New Roman"/>
+          <w:i/>
+          <w:iCs/>
+        </w:rPr>
+        <w:t>Oecologia</w:t>
+      </w:r>
+      <w:r>
+        <w:rPr>
+          <w:rFonts w:eastAsia="Times New Roman"/>
+        </w:rPr>
+        <w:t xml:space="preserve">, </w:t>
+      </w:r>
+      <w:r>
+        <w:rPr>
+          <w:rFonts w:eastAsia="Times New Roman"/>
+          <w:i/>
+          <w:iCs/>
+        </w:rPr>
+        <w:t>185</w:t>
+      </w:r>
+      <w:r>
+        <w:rPr>
+          <w:rFonts w:eastAsia="Times New Roman"/>
+        </w:rPr>
+        <w:t>(4), 713-723.</w:t>
+      </w:r>
+    </w:p>
+    <w:p>
+      <w:pPr>
+        <w:spacing w:after="0" w:line="240" w:lineRule="auto"/>
+        <w:rPr>
+          <w:rFonts w:eastAsia="Times New Roman"/>
+        </w:rPr>
+      </w:pPr>
+    </w:p>
+    <w:p>
+      <w:pPr>
+        <w:spacing w:after="0" w:line="240" w:lineRule="auto"/>
+        <w:rPr>
+          <w:rFonts w:eastAsia="Times New Roman"/>
+        </w:rPr>
+      </w:pPr>
+      <w:r>
+        <w:rPr>
+          <w:rFonts w:eastAsia="Times New Roman"/>
+        </w:rPr>
+        <w:lastRenderedPageBreak/>
+        <w:t xml:space="preserve">Species coexisitence </w:t>
+      </w:r>
+    </w:p>
+    <w:p>
+      <w:pPr>
+        <w:spacing w:after="0" w:line="240" w:lineRule="auto"/>
+        <w:rPr>
+          <w:rFonts w:eastAsia="Times New Roman"/>
+        </w:rPr>
+      </w:pPr>
+    </w:p>
+    <w:p>
+      <w:pPr>
+        <w:spacing w:after="0" w:line="240" w:lineRule="auto"/>
+        <w:rPr>
+          <w:rFonts w:eastAsia="Times New Roman"/>
+        </w:rPr>
+      </w:pPr>
+      <w:r>
+        <w:rPr>
+          <w:rFonts w:eastAsia="Times New Roman"/>
+        </w:rPr>
+        <w:t xml:space="preserve">Fantinato, E., Del Vecchio, S., Giovanetti, M., Acosta, A. T. R., &amp; Buffa, G. (2018). New insights into plants co‐existence in species‐rich communities: The pollination interaction perspective. </w:t>
+      </w:r>
+      <w:r>
+        <w:rPr>
+          <w:rFonts w:eastAsia="Times New Roman"/>
+          <w:i/>
+          <w:iCs/>
+        </w:rPr>
+        <w:t>Journal of Vegetation Science</w:t>
+      </w:r>
+      <w:r>
+        <w:rPr>
+          <w:rFonts w:eastAsia="Times New Roman"/>
+        </w:rPr>
+        <w:t xml:space="preserve">, </w:t>
+      </w:r>
+      <w:r>
+        <w:rPr>
+          <w:rFonts w:eastAsia="Times New Roman"/>
+          <w:i/>
+          <w:iCs/>
+        </w:rPr>
+        <w:t>29</w:t>
+      </w:r>
+      <w:r>
+        <w:rPr>
+          <w:rFonts w:eastAsia="Times New Roman"/>
+        </w:rPr>
+        <w:t>(1), 6-14.</w:t>
+      </w:r>
+    </w:p>
+    <w:p>
+      <w:pPr>
+        <w:spacing w:after="0" w:line="240" w:lineRule="auto"/>
+        <w:rPr>
+          <w:rFonts w:eastAsia="Times New Roman"/>
+        </w:rPr>
+      </w:pPr>
+      <w:r>
+        <w:rPr>
+          <w:rFonts w:eastAsia="Times New Roman"/>
+        </w:rPr>
+        <w:t xml:space="preserve"> </w:t>
+      </w:r>
+    </w:p>
+    <w:p>
+      <w:pPr>
+        <w:spacing w:line="360" w:lineRule="auto"/>
+      </w:pPr>
+    </w:p>
+    <w:p>
+      <w:pPr>
+        <w:spacing w:line="360" w:lineRule="auto"/>
+      </w:pPr>
+      <w:r>
         <w:t>Avenues for research.</w:t>
       </w:r>
     </w:p>
@@ -20647,14 +20954,23 @@
       </w:pPr>
       <w:r>
         <w:t xml:space="preserve">Heterospecific pollen deposition results. Suggest some cool network experiments. </w:t>
+      </w:r>
+      <w:r>
+        <w:t>Network approaches in general and incorporati</w:t>
+      </w:r>
+      <w:r>
+        <w:t xml:space="preserve">ng the identity of pollinators. Interactions are dynamic and networks frequently ‘rewire’ (CaraDonna et al, 2017) </w:t>
+      </w:r>
+    </w:p>
+    <w:p>
+      <w:pPr>
+        <w:spacing w:line="360" w:lineRule="auto"/>
+      </w:pPr>
+      <w:r>
+        <w:t>How do the interactions rewire when dominant species flowers?</w:t>
       </w:r>
       <w:bookmarkStart w:id="26" w:name="_GoBack"/>
       <w:bookmarkEnd w:id="26"/>
-    </w:p>
-    <w:p>
-      <w:pPr>
-        <w:spacing w:line="360" w:lineRule="auto"/>
-      </w:pPr>
     </w:p>
     <w:p>
       <w:pPr>
@@ -20740,6 +21056,48 @@
       <w:pPr>
         <w:spacing w:line="360" w:lineRule="auto"/>
       </w:pPr>
+    </w:p>
+    <w:p>
+      <w:pPr>
+        <w:spacing w:after="0" w:line="240" w:lineRule="auto"/>
+        <w:rPr>
+          <w:rFonts w:eastAsia="Times New Roman"/>
+        </w:rPr>
+      </w:pPr>
+      <w:r>
+        <w:rPr>
+          <w:rFonts w:eastAsia="Times New Roman"/>
+        </w:rPr>
+        <w:t xml:space="preserve">CaraDonna, P. J., Petry, W. K., Brennan, R. M., Cunningham, J. L., Bronstein, J. L., Waser, N. M., &amp; Sanders, N. J. (2017). Interaction rewiring and the rapid turnover of plant–pollinator networks. </w:t>
+      </w:r>
+      <w:r>
+        <w:rPr>
+          <w:rFonts w:eastAsia="Times New Roman"/>
+          <w:i/>
+          <w:iCs/>
+        </w:rPr>
+        <w:t>Ecology letters</w:t>
+      </w:r>
+      <w:r>
+        <w:rPr>
+          <w:rFonts w:eastAsia="Times New Roman"/>
+        </w:rPr>
+        <w:t xml:space="preserve">, </w:t>
+      </w:r>
+      <w:r>
+        <w:rPr>
+          <w:rFonts w:eastAsia="Times New Roman"/>
+          <w:i/>
+          <w:iCs/>
+        </w:rPr>
+        <w:t>20</w:t>
+      </w:r>
+      <w:r>
+        <w:rPr>
+          <w:rFonts w:eastAsia="Times New Roman"/>
+        </w:rPr>
+        <w:t>(3), 385-394.</w:t>
+      </w:r>
     </w:p>
     <w:p>
       <w:pPr>
@@ -22491,7 +22849,7 @@
 </file>
 
 <file path=customXml/itemProps1.xml><?xml version="1.0" encoding="utf-8"?>
-<ds:datastoreItem xmlns:ds="http://schemas.openxmlformats.org/officeDocument/2006/customXml" ds:itemID="{65C85B64-7317-42B6-BAC4-B4689FFB1968}">
+<ds:datastoreItem xmlns:ds="http://schemas.openxmlformats.org/officeDocument/2006/customXml" ds:itemID="{17CBFDF4-2C42-4FF7-A761-00A59EB867F4}">
   <ds:schemaRefs>
     <ds:schemaRef ds:uri="http://schemas.openxmlformats.org/officeDocument/2006/bibliography"/>
   </ds:schemaRefs>

</xml_diff>